<commit_message>
fix the networkx downloadable names
</commit_message>
<xml_diff>
--- a/docs/review-8-28-2017 (1).docx
+++ b/docs/review-8-28-2017 (1).docx
@@ -3,14 +3,13 @@
 <w:document xmlns:wpc="http://schemas.microsoft.com/office/word/2010/wordprocessingCanvas" xmlns:mc="http://schemas.openxmlformats.org/markup-compatibility/2006" xmlns:o="urn:schemas-microsoft-com:office:office" xmlns:r="http://schemas.openxmlformats.org/officeDocument/2006/relationships" xmlns:m="http://schemas.openxmlformats.org/officeDocument/2006/math" xmlns:v="urn:schemas-microsoft-com:vml" xmlns:wp14="http://schemas.microsoft.com/office/word/2010/wordprocessingDrawing" xmlns:wp="http://schemas.openxmlformats.org/drawingml/2006/wordprocessingDrawing" xmlns:w10="urn:schemas-microsoft-com:office:word" xmlns:w="http://schemas.openxmlformats.org/wordprocessingml/2006/main" xmlns:w14="http://schemas.microsoft.com/office/word/2010/wordml" xmlns:w15="http://schemas.microsoft.com/office/word/2012/wordml" xmlns:wpg="http://schemas.microsoft.com/office/word/2010/wordprocessingGroup" xmlns:wpi="http://schemas.microsoft.com/office/word/2010/wordprocessingInk" xmlns:wne="http://schemas.microsoft.com/office/word/2006/wordml" xmlns:wps="http://schemas.microsoft.com/office/word/2010/wordprocessingShape" mc:Ignorable="w14 w15 wp14">
   <w:body>
     <w:p>
-      <w:bookmarkStart w:id="0" w:name="_GoBack"/>
-      <w:bookmarkEnd w:id="0"/>
       <w:r>
         <w:t>TEST new network code.</w:t>
       </w:r>
     </w:p>
     <w:p/>
     <w:p>
+      <w:commentRangeStart w:id="0"/>
       <w:r>
         <w:rPr>
           <w:b/>
@@ -73,6 +72,13 @@
       </w:r>
       <w:r>
         <w:t>)</w:t>
+      </w:r>
+      <w:commentRangeEnd w:id="0"/>
+      <w:r>
+        <w:rPr>
+          <w:rStyle w:val="CommentReference"/>
+        </w:rPr>
+        <w:commentReference w:id="0"/>
       </w:r>
     </w:p>
     <w:p/>
@@ -131,11 +137,13 @@
           <w:szCs w:val="20"/>
         </w:rPr>
       </w:pPr>
+      <w:commentRangeStart w:id="1"/>
       <w:r>
         <w:rPr>
           <w:rFonts w:ascii="Courier New" w:hAnsi="Courier New" w:cs="Courier New"/>
           <w:b/>
           <w:color w:val="000000"/>
+          <w:highlight w:val="darkGreen"/>
         </w:rPr>
         <w:t>#2</w:t>
       </w:r>
@@ -688,6 +696,13 @@
         </w:rPr>
         <w:t xml:space="preserve"> it should not happen.</w:t>
       </w:r>
+      <w:commentRangeEnd w:id="1"/>
+      <w:r>
+        <w:rPr>
+          <w:rStyle w:val="CommentReference"/>
+        </w:rPr>
+        <w:commentReference w:id="1"/>
+      </w:r>
     </w:p>
     <w:p>
       <w:pPr>
@@ -762,460 +777,6 @@
             <wp:extent cx="5943600" cy="2532380"/>
             <wp:effectExtent l="0" t="0" r="0" b="7620"/>
             <wp:docPr id="12" name="Picture 12"/>
-            <wp:cNvGraphicFramePr>
-              <a:graphicFrameLocks xmlns:a="http://schemas.openxmlformats.org/drawingml/2006/main" noChangeAspect="1"/>
-            </wp:cNvGraphicFramePr>
-            <a:graphic xmlns:a="http://schemas.openxmlformats.org/drawingml/2006/main">
-              <a:graphicData uri="http://schemas.openxmlformats.org/drawingml/2006/picture">
-                <pic:pic xmlns:pic="http://schemas.openxmlformats.org/drawingml/2006/picture">
-                  <pic:nvPicPr>
-                    <pic:cNvPr id="1" name=""/>
-                    <pic:cNvPicPr/>
-                  </pic:nvPicPr>
-                  <pic:blipFill>
-                    <a:blip r:embed="rId4"/>
-                    <a:stretch>
-                      <a:fillRect/>
-                    </a:stretch>
-                  </pic:blipFill>
-                  <pic:spPr>
-                    <a:xfrm>
-                      <a:off x="0" y="0"/>
-                      <a:ext cx="5943600" cy="2532380"/>
-                    </a:xfrm>
-                    <a:prstGeom prst="rect">
-                      <a:avLst/>
-                    </a:prstGeom>
-                  </pic:spPr>
-                </pic:pic>
-              </a:graphicData>
-            </a:graphic>
-          </wp:inline>
-        </w:drawing>
-      </w:r>
-    </w:p>
-    <w:p>
-      <w:pPr>
-        <w:tabs>
-          <w:tab w:val="left" w:pos="916"/>
-          <w:tab w:val="left" w:pos="1832"/>
-          <w:tab w:val="left" w:pos="2748"/>
-          <w:tab w:val="left" w:pos="3664"/>
-          <w:tab w:val="left" w:pos="4580"/>
-          <w:tab w:val="left" w:pos="5496"/>
-          <w:tab w:val="left" w:pos="6412"/>
-          <w:tab w:val="left" w:pos="7328"/>
-          <w:tab w:val="left" w:pos="8244"/>
-          <w:tab w:val="left" w:pos="9160"/>
-          <w:tab w:val="left" w:pos="10076"/>
-          <w:tab w:val="left" w:pos="10992"/>
-          <w:tab w:val="left" w:pos="11908"/>
-          <w:tab w:val="left" w:pos="12824"/>
-          <w:tab w:val="left" w:pos="13740"/>
-          <w:tab w:val="left" w:pos="14656"/>
-        </w:tabs>
-        <w:rPr>
-          <w:rFonts w:ascii="Courier New" w:hAnsi="Courier New" w:cs="Courier New"/>
-          <w:b/>
-          <w:color w:val="000000"/>
-          <w:sz w:val="20"/>
-          <w:szCs w:val="20"/>
-        </w:rPr>
-      </w:pPr>
-    </w:p>
-    <w:p>
-      <w:pPr>
-        <w:tabs>
-          <w:tab w:val="left" w:pos="916"/>
-          <w:tab w:val="left" w:pos="1832"/>
-          <w:tab w:val="left" w:pos="2748"/>
-          <w:tab w:val="left" w:pos="3664"/>
-          <w:tab w:val="left" w:pos="4580"/>
-          <w:tab w:val="left" w:pos="5496"/>
-          <w:tab w:val="left" w:pos="6412"/>
-          <w:tab w:val="left" w:pos="7328"/>
-          <w:tab w:val="left" w:pos="8244"/>
-          <w:tab w:val="left" w:pos="9160"/>
-          <w:tab w:val="left" w:pos="10076"/>
-          <w:tab w:val="left" w:pos="10992"/>
-          <w:tab w:val="left" w:pos="11908"/>
-          <w:tab w:val="left" w:pos="12824"/>
-          <w:tab w:val="left" w:pos="13740"/>
-          <w:tab w:val="left" w:pos="14656"/>
-        </w:tabs>
-        <w:rPr>
-          <w:rFonts w:ascii="Courier New" w:hAnsi="Courier New" w:cs="Courier New"/>
-          <w:b/>
-          <w:color w:val="000000"/>
-          <w:sz w:val="20"/>
-          <w:szCs w:val="20"/>
-        </w:rPr>
-      </w:pPr>
-    </w:p>
-    <w:p>
-      <w:pPr>
-        <w:tabs>
-          <w:tab w:val="left" w:pos="916"/>
-          <w:tab w:val="left" w:pos="1832"/>
-          <w:tab w:val="left" w:pos="2748"/>
-          <w:tab w:val="left" w:pos="3664"/>
-          <w:tab w:val="left" w:pos="4580"/>
-          <w:tab w:val="left" w:pos="5496"/>
-          <w:tab w:val="left" w:pos="6412"/>
-          <w:tab w:val="left" w:pos="7328"/>
-          <w:tab w:val="left" w:pos="8244"/>
-          <w:tab w:val="left" w:pos="9160"/>
-          <w:tab w:val="left" w:pos="10076"/>
-          <w:tab w:val="left" w:pos="10992"/>
-          <w:tab w:val="left" w:pos="11908"/>
-          <w:tab w:val="left" w:pos="12824"/>
-          <w:tab w:val="left" w:pos="13740"/>
-          <w:tab w:val="left" w:pos="14656"/>
-        </w:tabs>
-        <w:rPr>
-          <w:rFonts w:ascii="Courier New" w:hAnsi="Courier New" w:cs="Courier New"/>
-          <w:b/>
-          <w:color w:val="000000"/>
-          <w:sz w:val="20"/>
-          <w:szCs w:val="20"/>
-        </w:rPr>
-      </w:pPr>
-    </w:p>
-    <w:p>
-      <w:pPr>
-        <w:tabs>
-          <w:tab w:val="left" w:pos="916"/>
-          <w:tab w:val="left" w:pos="1832"/>
-          <w:tab w:val="left" w:pos="2748"/>
-          <w:tab w:val="left" w:pos="3664"/>
-          <w:tab w:val="left" w:pos="4580"/>
-          <w:tab w:val="left" w:pos="5496"/>
-          <w:tab w:val="left" w:pos="6412"/>
-          <w:tab w:val="left" w:pos="7328"/>
-          <w:tab w:val="left" w:pos="8244"/>
-          <w:tab w:val="left" w:pos="9160"/>
-          <w:tab w:val="left" w:pos="10076"/>
-          <w:tab w:val="left" w:pos="10992"/>
-          <w:tab w:val="left" w:pos="11908"/>
-          <w:tab w:val="left" w:pos="12824"/>
-          <w:tab w:val="left" w:pos="13740"/>
-          <w:tab w:val="left" w:pos="14656"/>
-        </w:tabs>
-        <w:rPr>
-          <w:rFonts w:cs="Courier New"/>
-          <w:b/>
-          <w:color w:val="000000"/>
-        </w:rPr>
-      </w:pPr>
-      <w:r>
-        <w:rPr>
-          <w:rFonts w:cs="Courier New"/>
-          <w:b/>
-          <w:color w:val="000000"/>
-        </w:rPr>
-        <w:t xml:space="preserve">#3 </w:t>
-      </w:r>
-      <w:r>
-        <w:rPr>
-          <w:rFonts w:cs="Courier New"/>
-          <w:b/>
-          <w:color w:val="000000"/>
-        </w:rPr>
-        <w:t>Interactive Network Visualization (D3JS)</w:t>
-      </w:r>
-      <w:r>
-        <w:rPr>
-          <w:rFonts w:cs="Courier New"/>
-          <w:b/>
-          <w:color w:val="000000"/>
-        </w:rPr>
-        <w:t xml:space="preserve"> – very nice!!</w:t>
-      </w:r>
-      <w:r>
-        <w:rPr>
-          <w:rFonts w:cs="Courier New"/>
-          <w:b/>
-          <w:color w:val="000000"/>
-        </w:rPr>
-        <w:t xml:space="preserve"> Makes things easier to test.</w:t>
-      </w:r>
-    </w:p>
-    <w:p>
-      <w:pPr>
-        <w:tabs>
-          <w:tab w:val="left" w:pos="916"/>
-          <w:tab w:val="left" w:pos="1832"/>
-          <w:tab w:val="left" w:pos="2748"/>
-          <w:tab w:val="left" w:pos="3664"/>
-          <w:tab w:val="left" w:pos="4580"/>
-          <w:tab w:val="left" w:pos="5496"/>
-          <w:tab w:val="left" w:pos="6412"/>
-          <w:tab w:val="left" w:pos="7328"/>
-          <w:tab w:val="left" w:pos="8244"/>
-          <w:tab w:val="left" w:pos="9160"/>
-          <w:tab w:val="left" w:pos="10076"/>
-          <w:tab w:val="left" w:pos="10992"/>
-          <w:tab w:val="left" w:pos="11908"/>
-          <w:tab w:val="left" w:pos="12824"/>
-          <w:tab w:val="left" w:pos="13740"/>
-          <w:tab w:val="left" w:pos="14656"/>
-        </w:tabs>
-        <w:rPr>
-          <w:rFonts w:cs="Courier New"/>
-          <w:b/>
-          <w:color w:val="000000"/>
-        </w:rPr>
-      </w:pPr>
-    </w:p>
-    <w:p>
-      <w:pPr>
-        <w:tabs>
-          <w:tab w:val="left" w:pos="916"/>
-          <w:tab w:val="left" w:pos="1832"/>
-          <w:tab w:val="left" w:pos="2748"/>
-          <w:tab w:val="left" w:pos="3664"/>
-          <w:tab w:val="left" w:pos="4580"/>
-          <w:tab w:val="left" w:pos="5496"/>
-          <w:tab w:val="left" w:pos="6412"/>
-          <w:tab w:val="left" w:pos="7328"/>
-          <w:tab w:val="left" w:pos="8244"/>
-          <w:tab w:val="left" w:pos="9160"/>
-          <w:tab w:val="left" w:pos="10076"/>
-          <w:tab w:val="left" w:pos="10992"/>
-          <w:tab w:val="left" w:pos="11908"/>
-          <w:tab w:val="left" w:pos="12824"/>
-          <w:tab w:val="left" w:pos="13740"/>
-          <w:tab w:val="left" w:pos="14656"/>
-        </w:tabs>
-        <w:rPr>
-          <w:rFonts w:cs="Courier New"/>
-          <w:b/>
-          <w:color w:val="000000"/>
-        </w:rPr>
-      </w:pPr>
-    </w:p>
-    <w:p>
-      <w:pPr>
-        <w:tabs>
-          <w:tab w:val="left" w:pos="916"/>
-          <w:tab w:val="left" w:pos="1832"/>
-          <w:tab w:val="left" w:pos="2748"/>
-          <w:tab w:val="left" w:pos="3664"/>
-          <w:tab w:val="left" w:pos="4580"/>
-          <w:tab w:val="left" w:pos="5496"/>
-          <w:tab w:val="left" w:pos="6412"/>
-          <w:tab w:val="left" w:pos="7328"/>
-          <w:tab w:val="left" w:pos="8244"/>
-          <w:tab w:val="left" w:pos="9160"/>
-          <w:tab w:val="left" w:pos="10076"/>
-          <w:tab w:val="left" w:pos="10992"/>
-          <w:tab w:val="left" w:pos="11908"/>
-          <w:tab w:val="left" w:pos="12824"/>
-          <w:tab w:val="left" w:pos="13740"/>
-          <w:tab w:val="left" w:pos="14656"/>
-        </w:tabs>
-        <w:rPr>
-          <w:rFonts w:ascii="Courier New" w:hAnsi="Courier New" w:cs="Courier New"/>
-          <w:color w:val="000000"/>
-          <w:sz w:val="20"/>
-          <w:szCs w:val="20"/>
-        </w:rPr>
-      </w:pPr>
-    </w:p>
-    <w:p>
-      <w:pPr>
-        <w:tabs>
-          <w:tab w:val="left" w:pos="916"/>
-          <w:tab w:val="left" w:pos="1832"/>
-          <w:tab w:val="left" w:pos="2748"/>
-          <w:tab w:val="left" w:pos="3664"/>
-          <w:tab w:val="left" w:pos="4580"/>
-          <w:tab w:val="left" w:pos="5496"/>
-          <w:tab w:val="left" w:pos="6412"/>
-          <w:tab w:val="left" w:pos="7328"/>
-          <w:tab w:val="left" w:pos="8244"/>
-          <w:tab w:val="left" w:pos="9160"/>
-          <w:tab w:val="left" w:pos="10076"/>
-          <w:tab w:val="left" w:pos="10992"/>
-          <w:tab w:val="left" w:pos="11908"/>
-          <w:tab w:val="left" w:pos="12824"/>
-          <w:tab w:val="left" w:pos="13740"/>
-          <w:tab w:val="left" w:pos="14656"/>
-        </w:tabs>
-        <w:rPr>
-          <w:rFonts w:ascii="Courier New" w:hAnsi="Courier New" w:cs="Courier New"/>
-          <w:color w:val="000000"/>
-          <w:sz w:val="20"/>
-          <w:szCs w:val="20"/>
-        </w:rPr>
-      </w:pPr>
-    </w:p>
-    <w:p>
-      <w:pPr>
-        <w:tabs>
-          <w:tab w:val="left" w:pos="916"/>
-          <w:tab w:val="left" w:pos="1832"/>
-          <w:tab w:val="left" w:pos="2748"/>
-          <w:tab w:val="left" w:pos="3664"/>
-          <w:tab w:val="left" w:pos="4580"/>
-          <w:tab w:val="left" w:pos="5496"/>
-          <w:tab w:val="left" w:pos="6412"/>
-          <w:tab w:val="left" w:pos="7328"/>
-          <w:tab w:val="left" w:pos="8244"/>
-          <w:tab w:val="left" w:pos="9160"/>
-          <w:tab w:val="left" w:pos="10076"/>
-          <w:tab w:val="left" w:pos="10992"/>
-          <w:tab w:val="left" w:pos="11908"/>
-          <w:tab w:val="left" w:pos="12824"/>
-          <w:tab w:val="left" w:pos="13740"/>
-          <w:tab w:val="left" w:pos="14656"/>
-        </w:tabs>
-        <w:rPr>
-          <w:rFonts w:ascii="Courier New" w:hAnsi="Courier New" w:cs="Courier New"/>
-          <w:color w:val="000000"/>
-          <w:sz w:val="20"/>
-          <w:szCs w:val="20"/>
-        </w:rPr>
-      </w:pPr>
-    </w:p>
-    <w:p>
-      <w:pPr>
-        <w:tabs>
-          <w:tab w:val="left" w:pos="916"/>
-          <w:tab w:val="left" w:pos="1832"/>
-          <w:tab w:val="left" w:pos="2748"/>
-          <w:tab w:val="left" w:pos="3664"/>
-          <w:tab w:val="left" w:pos="4580"/>
-          <w:tab w:val="left" w:pos="5496"/>
-          <w:tab w:val="left" w:pos="6412"/>
-          <w:tab w:val="left" w:pos="7328"/>
-          <w:tab w:val="left" w:pos="8244"/>
-          <w:tab w:val="left" w:pos="9160"/>
-          <w:tab w:val="left" w:pos="10076"/>
-          <w:tab w:val="left" w:pos="10992"/>
-          <w:tab w:val="left" w:pos="11908"/>
-          <w:tab w:val="left" w:pos="12824"/>
-          <w:tab w:val="left" w:pos="13740"/>
-          <w:tab w:val="left" w:pos="14656"/>
-        </w:tabs>
-        <w:rPr>
-          <w:rFonts w:ascii="Courier New" w:hAnsi="Courier New" w:cs="Courier New"/>
-          <w:color w:val="000000"/>
-          <w:sz w:val="20"/>
-          <w:szCs w:val="20"/>
-        </w:rPr>
-      </w:pPr>
-      <w:r>
-        <w:rPr>
-          <w:rFonts w:ascii="Courier New" w:hAnsi="Courier New" w:cs="Courier New"/>
-          <w:noProof/>
-          <w:color w:val="000000"/>
-          <w:sz w:val="20"/>
-          <w:szCs w:val="20"/>
-          <w:lang w:eastAsia="zh-CN"/>
-        </w:rPr>
-        <w:drawing>
-          <wp:inline distT="0" distB="0" distL="0" distR="0" wp14:anchorId="3432019C" wp14:editId="4CF1101F">
-            <wp:extent cx="2850398" cy="1602740"/>
-            <wp:effectExtent l="0" t="0" r="0" b="0"/>
-            <wp:docPr id="5" name="Picture 5"/>
-            <wp:cNvGraphicFramePr>
-              <a:graphicFrameLocks xmlns:a="http://schemas.openxmlformats.org/drawingml/2006/main" noChangeAspect="1"/>
-            </wp:cNvGraphicFramePr>
-            <a:graphic xmlns:a="http://schemas.openxmlformats.org/drawingml/2006/main">
-              <a:graphicData uri="http://schemas.openxmlformats.org/drawingml/2006/picture">
-                <pic:pic xmlns:pic="http://schemas.openxmlformats.org/drawingml/2006/picture">
-                  <pic:nvPicPr>
-                    <pic:cNvPr id="1" name=""/>
-                    <pic:cNvPicPr/>
-                  </pic:nvPicPr>
-                  <pic:blipFill>
-                    <a:blip r:embed="rId5"/>
-                    <a:stretch>
-                      <a:fillRect/>
-                    </a:stretch>
-                  </pic:blipFill>
-                  <pic:spPr>
-                    <a:xfrm>
-                      <a:off x="0" y="0"/>
-                      <a:ext cx="2860191" cy="1608246"/>
-                    </a:xfrm>
-                    <a:prstGeom prst="rect">
-                      <a:avLst/>
-                    </a:prstGeom>
-                  </pic:spPr>
-                </pic:pic>
-              </a:graphicData>
-            </a:graphic>
-          </wp:inline>
-        </w:drawing>
-      </w:r>
-    </w:p>
-    <w:p>
-      <w:pPr>
-        <w:tabs>
-          <w:tab w:val="left" w:pos="916"/>
-          <w:tab w:val="left" w:pos="1832"/>
-          <w:tab w:val="left" w:pos="2748"/>
-          <w:tab w:val="left" w:pos="3664"/>
-          <w:tab w:val="left" w:pos="4580"/>
-          <w:tab w:val="left" w:pos="5496"/>
-          <w:tab w:val="left" w:pos="6412"/>
-          <w:tab w:val="left" w:pos="7328"/>
-          <w:tab w:val="left" w:pos="8244"/>
-          <w:tab w:val="left" w:pos="9160"/>
-          <w:tab w:val="left" w:pos="10076"/>
-          <w:tab w:val="left" w:pos="10992"/>
-          <w:tab w:val="left" w:pos="11908"/>
-          <w:tab w:val="left" w:pos="12824"/>
-          <w:tab w:val="left" w:pos="13740"/>
-          <w:tab w:val="left" w:pos="14656"/>
-        </w:tabs>
-        <w:rPr>
-          <w:rFonts w:ascii="Courier New" w:hAnsi="Courier New" w:cs="Courier New"/>
-          <w:color w:val="000000"/>
-          <w:sz w:val="20"/>
-          <w:szCs w:val="20"/>
-        </w:rPr>
-      </w:pPr>
-    </w:p>
-    <w:p>
-      <w:pPr>
-        <w:tabs>
-          <w:tab w:val="left" w:pos="916"/>
-          <w:tab w:val="left" w:pos="1832"/>
-          <w:tab w:val="left" w:pos="2748"/>
-          <w:tab w:val="left" w:pos="3664"/>
-          <w:tab w:val="left" w:pos="4580"/>
-          <w:tab w:val="left" w:pos="5496"/>
-          <w:tab w:val="left" w:pos="6412"/>
-          <w:tab w:val="left" w:pos="7328"/>
-          <w:tab w:val="left" w:pos="8244"/>
-          <w:tab w:val="left" w:pos="9160"/>
-          <w:tab w:val="left" w:pos="10076"/>
-          <w:tab w:val="left" w:pos="10992"/>
-          <w:tab w:val="left" w:pos="11908"/>
-          <w:tab w:val="left" w:pos="12824"/>
-          <w:tab w:val="left" w:pos="13740"/>
-          <w:tab w:val="left" w:pos="14656"/>
-        </w:tabs>
-        <w:rPr>
-          <w:rFonts w:ascii="Courier New" w:hAnsi="Courier New" w:cs="Courier New"/>
-          <w:color w:val="000000"/>
-          <w:sz w:val="20"/>
-          <w:szCs w:val="20"/>
-        </w:rPr>
-      </w:pPr>
-      <w:r>
-        <w:rPr>
-          <w:noProof/>
-          <w:lang w:eastAsia="zh-CN"/>
-        </w:rPr>
-        <w:drawing>
-          <wp:inline distT="0" distB="0" distL="0" distR="0" wp14:anchorId="631E1F25" wp14:editId="080B15DE">
-            <wp:extent cx="2867853" cy="1763607"/>
-            <wp:effectExtent l="0" t="0" r="2540" b="0"/>
-            <wp:docPr id="6" name="Picture 6"/>
             <wp:cNvGraphicFramePr>
               <a:graphicFrameLocks xmlns:a="http://schemas.openxmlformats.org/drawingml/2006/main" noChangeAspect="1"/>
             </wp:cNvGraphicFramePr>
@@ -1235,7 +796,7 @@
                   <pic:spPr>
                     <a:xfrm>
                       <a:off x="0" y="0"/>
-                      <a:ext cx="2870831" cy="1765438"/>
+                      <a:ext cx="5943600" cy="2532380"/>
                     </a:xfrm>
                     <a:prstGeom prst="rect">
                       <a:avLst/>
@@ -1270,6 +831,7 @@
         </w:tabs>
         <w:rPr>
           <w:rFonts w:ascii="Courier New" w:hAnsi="Courier New" w:cs="Courier New"/>
+          <w:b/>
           <w:color w:val="000000"/>
           <w:sz w:val="20"/>
           <w:szCs w:val="20"/>
@@ -1298,6 +860,7 @@
         </w:tabs>
         <w:rPr>
           <w:rFonts w:ascii="Courier New" w:hAnsi="Courier New" w:cs="Courier New"/>
+          <w:b/>
           <w:color w:val="000000"/>
           <w:sz w:val="20"/>
           <w:szCs w:val="20"/>
@@ -1326,6 +889,7 @@
         </w:tabs>
         <w:rPr>
           <w:rFonts w:ascii="Courier New" w:hAnsi="Courier New" w:cs="Courier New"/>
+          <w:b/>
           <w:color w:val="000000"/>
           <w:sz w:val="20"/>
           <w:szCs w:val="20"/>
@@ -1353,12 +917,38 @@
           <w:tab w:val="left" w:pos="14656"/>
         </w:tabs>
         <w:rPr>
-          <w:rFonts w:ascii="Courier New" w:hAnsi="Courier New" w:cs="Courier New"/>
-          <w:color w:val="000000"/>
-          <w:sz w:val="20"/>
-          <w:szCs w:val="20"/>
-        </w:rPr>
-      </w:pPr>
+          <w:rFonts w:cs="Courier New"/>
+          <w:b/>
+          <w:color w:val="000000"/>
+        </w:rPr>
+      </w:pPr>
+      <w:r>
+        <w:rPr>
+          <w:rFonts w:cs="Courier New"/>
+          <w:b/>
+          <w:color w:val="000000"/>
+          <w:highlight w:val="darkGreen"/>
+        </w:rPr>
+        <w:t xml:space="preserve">#3 </w:t>
+      </w:r>
+      <w:r>
+        <w:rPr>
+          <w:rFonts w:cs="Courier New"/>
+          <w:b/>
+          <w:color w:val="000000"/>
+          <w:highlight w:val="darkGreen"/>
+        </w:rPr>
+        <w:t>Interactive Network Visualization (D3JS) – very nice!!</w:t>
+      </w:r>
+      <w:r>
+        <w:rPr>
+          <w:rFonts w:cs="Courier New"/>
+          <w:b/>
+          <w:color w:val="000000"/>
+          <w:highlight w:val="darkGreen"/>
+        </w:rPr>
+        <w:t xml:space="preserve"> Makes things easier to test.</w:t>
+      </w:r>
     </w:p>
     <w:p>
       <w:pPr>
@@ -1382,26 +972,10 @@
         </w:tabs>
         <w:rPr>
           <w:rFonts w:cs="Courier New"/>
-          <w:color w:val="000000"/>
-        </w:rPr>
-      </w:pPr>
-      <w:r>
-        <w:rPr>
-          <w:rFonts w:cs="Courier New"/>
-          <w:color w:val="000000"/>
-        </w:rPr>
-        <w:lastRenderedPageBreak/>
-        <w:t xml:space="preserve">#4 </w:t>
-      </w:r>
-      <w:proofErr w:type="spellStart"/>
-      <w:r>
-        <w:rPr>
-          <w:rFonts w:cs="Courier New"/>
-          <w:color w:val="000000"/>
-        </w:rPr>
-        <w:t>Colorscale</w:t>
-      </w:r>
-      <w:proofErr w:type="spellEnd"/>
+          <w:b/>
+          <w:color w:val="000000"/>
+        </w:rPr>
+      </w:pPr>
     </w:p>
     <w:p>
       <w:pPr>
@@ -1424,10 +998,9 @@
           <w:tab w:val="left" w:pos="14656"/>
         </w:tabs>
         <w:rPr>
-          <w:rFonts w:ascii="Courier New" w:hAnsi="Courier New" w:cs="Courier New"/>
-          <w:color w:val="000000"/>
-          <w:sz w:val="20"/>
-          <w:szCs w:val="20"/>
+          <w:rFonts w:cs="Courier New"/>
+          <w:b/>
+          <w:color w:val="000000"/>
         </w:rPr>
       </w:pPr>
     </w:p>
@@ -1458,6 +1031,90 @@
           <w:szCs w:val="20"/>
         </w:rPr>
       </w:pPr>
+    </w:p>
+    <w:p>
+      <w:pPr>
+        <w:tabs>
+          <w:tab w:val="left" w:pos="916"/>
+          <w:tab w:val="left" w:pos="1832"/>
+          <w:tab w:val="left" w:pos="2748"/>
+          <w:tab w:val="left" w:pos="3664"/>
+          <w:tab w:val="left" w:pos="4580"/>
+          <w:tab w:val="left" w:pos="5496"/>
+          <w:tab w:val="left" w:pos="6412"/>
+          <w:tab w:val="left" w:pos="7328"/>
+          <w:tab w:val="left" w:pos="8244"/>
+          <w:tab w:val="left" w:pos="9160"/>
+          <w:tab w:val="left" w:pos="10076"/>
+          <w:tab w:val="left" w:pos="10992"/>
+          <w:tab w:val="left" w:pos="11908"/>
+          <w:tab w:val="left" w:pos="12824"/>
+          <w:tab w:val="left" w:pos="13740"/>
+          <w:tab w:val="left" w:pos="14656"/>
+        </w:tabs>
+        <w:rPr>
+          <w:rFonts w:ascii="Courier New" w:hAnsi="Courier New" w:cs="Courier New"/>
+          <w:color w:val="000000"/>
+          <w:sz w:val="20"/>
+          <w:szCs w:val="20"/>
+        </w:rPr>
+      </w:pPr>
+    </w:p>
+    <w:p>
+      <w:pPr>
+        <w:tabs>
+          <w:tab w:val="left" w:pos="916"/>
+          <w:tab w:val="left" w:pos="1832"/>
+          <w:tab w:val="left" w:pos="2748"/>
+          <w:tab w:val="left" w:pos="3664"/>
+          <w:tab w:val="left" w:pos="4580"/>
+          <w:tab w:val="left" w:pos="5496"/>
+          <w:tab w:val="left" w:pos="6412"/>
+          <w:tab w:val="left" w:pos="7328"/>
+          <w:tab w:val="left" w:pos="8244"/>
+          <w:tab w:val="left" w:pos="9160"/>
+          <w:tab w:val="left" w:pos="10076"/>
+          <w:tab w:val="left" w:pos="10992"/>
+          <w:tab w:val="left" w:pos="11908"/>
+          <w:tab w:val="left" w:pos="12824"/>
+          <w:tab w:val="left" w:pos="13740"/>
+          <w:tab w:val="left" w:pos="14656"/>
+        </w:tabs>
+        <w:rPr>
+          <w:rFonts w:ascii="Courier New" w:hAnsi="Courier New" w:cs="Courier New"/>
+          <w:color w:val="000000"/>
+          <w:sz w:val="20"/>
+          <w:szCs w:val="20"/>
+        </w:rPr>
+      </w:pPr>
+    </w:p>
+    <w:p>
+      <w:pPr>
+        <w:tabs>
+          <w:tab w:val="left" w:pos="916"/>
+          <w:tab w:val="left" w:pos="1832"/>
+          <w:tab w:val="left" w:pos="2748"/>
+          <w:tab w:val="left" w:pos="3664"/>
+          <w:tab w:val="left" w:pos="4580"/>
+          <w:tab w:val="left" w:pos="5496"/>
+          <w:tab w:val="left" w:pos="6412"/>
+          <w:tab w:val="left" w:pos="7328"/>
+          <w:tab w:val="left" w:pos="8244"/>
+          <w:tab w:val="left" w:pos="9160"/>
+          <w:tab w:val="left" w:pos="10076"/>
+          <w:tab w:val="left" w:pos="10992"/>
+          <w:tab w:val="left" w:pos="11908"/>
+          <w:tab w:val="left" w:pos="12824"/>
+          <w:tab w:val="left" w:pos="13740"/>
+          <w:tab w:val="left" w:pos="14656"/>
+        </w:tabs>
+        <w:rPr>
+          <w:rFonts w:ascii="Courier New" w:hAnsi="Courier New" w:cs="Courier New"/>
+          <w:color w:val="000000"/>
+          <w:sz w:val="20"/>
+          <w:szCs w:val="20"/>
+        </w:rPr>
+      </w:pPr>
       <w:r>
         <w:rPr>
           <w:rFonts w:ascii="Courier New" w:hAnsi="Courier New" w:cs="Courier New"/>
@@ -1468,10 +1125,10 @@
           <w:lang w:eastAsia="zh-CN"/>
         </w:rPr>
         <w:drawing>
-          <wp:inline distT="0" distB="0" distL="0" distR="0" wp14:anchorId="44766AE0" wp14:editId="0DEEDEFB">
-            <wp:extent cx="3581400" cy="292100"/>
-            <wp:effectExtent l="0" t="0" r="0" b="12700"/>
-            <wp:docPr id="7" name="Picture 7"/>
+          <wp:inline distT="0" distB="0" distL="0" distR="0" wp14:anchorId="3432019C" wp14:editId="4CF1101F">
+            <wp:extent cx="2850398" cy="1602740"/>
+            <wp:effectExtent l="0" t="0" r="0" b="0"/>
+            <wp:docPr id="5" name="Picture 5"/>
             <wp:cNvGraphicFramePr>
               <a:graphicFrameLocks xmlns:a="http://schemas.openxmlformats.org/drawingml/2006/main" noChangeAspect="1"/>
             </wp:cNvGraphicFramePr>
@@ -1491,7 +1148,7 @@
                   <pic:spPr>
                     <a:xfrm>
                       <a:off x="0" y="0"/>
-                      <a:ext cx="3581400" cy="292100"/>
+                      <a:ext cx="2860191" cy="1608246"/>
                     </a:xfrm>
                     <a:prstGeom prst="rect">
                       <a:avLst/>
@@ -1559,127 +1216,16 @@
           <w:szCs w:val="20"/>
         </w:rPr>
       </w:pPr>
-    </w:p>
-    <w:p>
-      <w:pPr>
-        <w:tabs>
-          <w:tab w:val="left" w:pos="916"/>
-          <w:tab w:val="left" w:pos="1832"/>
-          <w:tab w:val="left" w:pos="2748"/>
-          <w:tab w:val="left" w:pos="3664"/>
-          <w:tab w:val="left" w:pos="4580"/>
-          <w:tab w:val="left" w:pos="5496"/>
-          <w:tab w:val="left" w:pos="6412"/>
-          <w:tab w:val="left" w:pos="7328"/>
-          <w:tab w:val="left" w:pos="8244"/>
-          <w:tab w:val="left" w:pos="9160"/>
-          <w:tab w:val="left" w:pos="10076"/>
-          <w:tab w:val="left" w:pos="10992"/>
-          <w:tab w:val="left" w:pos="11908"/>
-          <w:tab w:val="left" w:pos="12824"/>
-          <w:tab w:val="left" w:pos="13740"/>
-          <w:tab w:val="left" w:pos="14656"/>
-        </w:tabs>
-        <w:rPr>
-          <w:rFonts w:ascii="Courier New" w:hAnsi="Courier New" w:cs="Courier New"/>
-          <w:color w:val="000000"/>
-          <w:sz w:val="20"/>
-          <w:szCs w:val="20"/>
-        </w:rPr>
-      </w:pPr>
-      <w:r>
-        <w:rPr>
-          <w:rFonts w:ascii="Courier New" w:hAnsi="Courier New" w:cs="Courier New"/>
-          <w:color w:val="000000"/>
-          <w:sz w:val="20"/>
-          <w:szCs w:val="20"/>
-        </w:rPr>
-        <w:t>Maybe add a few mor</w:t>
-      </w:r>
-      <w:r>
-        <w:rPr>
-          <w:rFonts w:ascii="Courier New" w:hAnsi="Courier New" w:cs="Courier New"/>
-          <w:color w:val="000000"/>
-          <w:sz w:val="20"/>
-          <w:szCs w:val="20"/>
-        </w:rPr>
-        <w:t xml:space="preserve">e words to tell users the </w:t>
-      </w:r>
-      <w:proofErr w:type="spellStart"/>
-      <w:r>
-        <w:rPr>
-          <w:rFonts w:ascii="Courier New" w:hAnsi="Courier New" w:cs="Courier New"/>
-          <w:color w:val="000000"/>
-          <w:sz w:val="20"/>
-          <w:szCs w:val="20"/>
-        </w:rPr>
-        <w:t>colorscale</w:t>
-      </w:r>
-      <w:proofErr w:type="spellEnd"/>
-      <w:r>
-        <w:rPr>
-          <w:rFonts w:ascii="Courier New" w:hAnsi="Courier New" w:cs="Courier New"/>
-          <w:color w:val="000000"/>
-          <w:sz w:val="20"/>
-          <w:szCs w:val="20"/>
-        </w:rPr>
-        <w:t xml:space="preserve"> relates to the degree of the nodes (how many edges it has)</w:t>
-      </w:r>
-    </w:p>
-    <w:p/>
-    <w:p>
-      <w:r>
-        <w:br w:type="page"/>
-      </w:r>
-    </w:p>
-    <w:p>
-      <w:r>
-        <w:lastRenderedPageBreak/>
-        <w:t xml:space="preserve">#5 Network </w:t>
-      </w:r>
-      <w:r>
-        <w:t>Analysis</w:t>
-      </w:r>
-      <w:r>
-        <w:t xml:space="preserve"> retweets</w:t>
-      </w:r>
-    </w:p>
-    <w:p/>
-    <w:p>
-      <w:r>
-        <w:t>When looking at the data where “</w:t>
-      </w:r>
-      <w:r>
-        <w:rPr>
-          <w:b/>
-        </w:rPr>
-        <w:t>retweet from</w:t>
-      </w:r>
-      <w:r>
-        <w:t>” was selected as the network relation, it looks like the tweets are “replies to”</w:t>
-      </w:r>
-      <w:r>
-        <w:t xml:space="preserve"> or “mentions”</w:t>
-      </w:r>
-      <w:r>
-        <w:t>, and not “retweets”</w:t>
-      </w:r>
-      <w:r>
-        <w:tab/>
-      </w:r>
-    </w:p>
-    <w:p/>
-    <w:p>
       <w:r>
         <w:rPr>
           <w:noProof/>
           <w:lang w:eastAsia="zh-CN"/>
         </w:rPr>
         <w:drawing>
-          <wp:inline distT="0" distB="0" distL="0" distR="0" wp14:anchorId="46227040" wp14:editId="6D74C32B">
-            <wp:extent cx="5943600" cy="297815"/>
-            <wp:effectExtent l="0" t="0" r="0" b="6985"/>
-            <wp:docPr id="9" name="Picture 9"/>
+          <wp:inline distT="0" distB="0" distL="0" distR="0" wp14:anchorId="631E1F25" wp14:editId="080B15DE">
+            <wp:extent cx="2867853" cy="1763607"/>
+            <wp:effectExtent l="0" t="0" r="2540" b="0"/>
+            <wp:docPr id="6" name="Picture 6"/>
             <wp:cNvGraphicFramePr>
               <a:graphicFrameLocks xmlns:a="http://schemas.openxmlformats.org/drawingml/2006/main" noChangeAspect="1"/>
             </wp:cNvGraphicFramePr>
@@ -1699,7 +1245,7 @@
                   <pic:spPr>
                     <a:xfrm>
                       <a:off x="0" y="0"/>
-                      <a:ext cx="5943600" cy="297815"/>
+                      <a:ext cx="2870831" cy="1765438"/>
                     </a:xfrm>
                     <a:prstGeom prst="rect">
                       <a:avLst/>
@@ -1712,19 +1258,230 @@
         </w:drawing>
       </w:r>
     </w:p>
-    <w:p/>
-    <w:p/>
-    <w:p>
-      <w:r>
-        <w:rPr>
+    <w:p>
+      <w:pPr>
+        <w:tabs>
+          <w:tab w:val="left" w:pos="916"/>
+          <w:tab w:val="left" w:pos="1832"/>
+          <w:tab w:val="left" w:pos="2748"/>
+          <w:tab w:val="left" w:pos="3664"/>
+          <w:tab w:val="left" w:pos="4580"/>
+          <w:tab w:val="left" w:pos="5496"/>
+          <w:tab w:val="left" w:pos="6412"/>
+          <w:tab w:val="left" w:pos="7328"/>
+          <w:tab w:val="left" w:pos="8244"/>
+          <w:tab w:val="left" w:pos="9160"/>
+          <w:tab w:val="left" w:pos="10076"/>
+          <w:tab w:val="left" w:pos="10992"/>
+          <w:tab w:val="left" w:pos="11908"/>
+          <w:tab w:val="left" w:pos="12824"/>
+          <w:tab w:val="left" w:pos="13740"/>
+          <w:tab w:val="left" w:pos="14656"/>
+        </w:tabs>
+        <w:rPr>
+          <w:rFonts w:ascii="Courier New" w:hAnsi="Courier New" w:cs="Courier New"/>
+          <w:color w:val="000000"/>
+          <w:sz w:val="20"/>
+          <w:szCs w:val="20"/>
+        </w:rPr>
+      </w:pPr>
+    </w:p>
+    <w:p>
+      <w:pPr>
+        <w:tabs>
+          <w:tab w:val="left" w:pos="916"/>
+          <w:tab w:val="left" w:pos="1832"/>
+          <w:tab w:val="left" w:pos="2748"/>
+          <w:tab w:val="left" w:pos="3664"/>
+          <w:tab w:val="left" w:pos="4580"/>
+          <w:tab w:val="left" w:pos="5496"/>
+          <w:tab w:val="left" w:pos="6412"/>
+          <w:tab w:val="left" w:pos="7328"/>
+          <w:tab w:val="left" w:pos="8244"/>
+          <w:tab w:val="left" w:pos="9160"/>
+          <w:tab w:val="left" w:pos="10076"/>
+          <w:tab w:val="left" w:pos="10992"/>
+          <w:tab w:val="left" w:pos="11908"/>
+          <w:tab w:val="left" w:pos="12824"/>
+          <w:tab w:val="left" w:pos="13740"/>
+          <w:tab w:val="left" w:pos="14656"/>
+        </w:tabs>
+        <w:rPr>
+          <w:rFonts w:ascii="Courier New" w:hAnsi="Courier New" w:cs="Courier New"/>
+          <w:color w:val="000000"/>
+          <w:sz w:val="20"/>
+          <w:szCs w:val="20"/>
+        </w:rPr>
+      </w:pPr>
+    </w:p>
+    <w:p>
+      <w:pPr>
+        <w:tabs>
+          <w:tab w:val="left" w:pos="916"/>
+          <w:tab w:val="left" w:pos="1832"/>
+          <w:tab w:val="left" w:pos="2748"/>
+          <w:tab w:val="left" w:pos="3664"/>
+          <w:tab w:val="left" w:pos="4580"/>
+          <w:tab w:val="left" w:pos="5496"/>
+          <w:tab w:val="left" w:pos="6412"/>
+          <w:tab w:val="left" w:pos="7328"/>
+          <w:tab w:val="left" w:pos="8244"/>
+          <w:tab w:val="left" w:pos="9160"/>
+          <w:tab w:val="left" w:pos="10076"/>
+          <w:tab w:val="left" w:pos="10992"/>
+          <w:tab w:val="left" w:pos="11908"/>
+          <w:tab w:val="left" w:pos="12824"/>
+          <w:tab w:val="left" w:pos="13740"/>
+          <w:tab w:val="left" w:pos="14656"/>
+        </w:tabs>
+        <w:rPr>
+          <w:rFonts w:ascii="Courier New" w:hAnsi="Courier New" w:cs="Courier New"/>
+          <w:color w:val="000000"/>
+          <w:sz w:val="20"/>
+          <w:szCs w:val="20"/>
+        </w:rPr>
+      </w:pPr>
+    </w:p>
+    <w:p>
+      <w:pPr>
+        <w:tabs>
+          <w:tab w:val="left" w:pos="916"/>
+          <w:tab w:val="left" w:pos="1832"/>
+          <w:tab w:val="left" w:pos="2748"/>
+          <w:tab w:val="left" w:pos="3664"/>
+          <w:tab w:val="left" w:pos="4580"/>
+          <w:tab w:val="left" w:pos="5496"/>
+          <w:tab w:val="left" w:pos="6412"/>
+          <w:tab w:val="left" w:pos="7328"/>
+          <w:tab w:val="left" w:pos="8244"/>
+          <w:tab w:val="left" w:pos="9160"/>
+          <w:tab w:val="left" w:pos="10076"/>
+          <w:tab w:val="left" w:pos="10992"/>
+          <w:tab w:val="left" w:pos="11908"/>
+          <w:tab w:val="left" w:pos="12824"/>
+          <w:tab w:val="left" w:pos="13740"/>
+          <w:tab w:val="left" w:pos="14656"/>
+        </w:tabs>
+        <w:rPr>
+          <w:rFonts w:ascii="Courier New" w:hAnsi="Courier New" w:cs="Courier New"/>
+          <w:color w:val="000000"/>
+          <w:sz w:val="20"/>
+          <w:szCs w:val="20"/>
+        </w:rPr>
+      </w:pPr>
+    </w:p>
+    <w:p>
+      <w:pPr>
+        <w:tabs>
+          <w:tab w:val="left" w:pos="916"/>
+          <w:tab w:val="left" w:pos="1832"/>
+          <w:tab w:val="left" w:pos="2748"/>
+          <w:tab w:val="left" w:pos="3664"/>
+          <w:tab w:val="left" w:pos="4580"/>
+          <w:tab w:val="left" w:pos="5496"/>
+          <w:tab w:val="left" w:pos="6412"/>
+          <w:tab w:val="left" w:pos="7328"/>
+          <w:tab w:val="left" w:pos="8244"/>
+          <w:tab w:val="left" w:pos="9160"/>
+          <w:tab w:val="left" w:pos="10076"/>
+          <w:tab w:val="left" w:pos="10992"/>
+          <w:tab w:val="left" w:pos="11908"/>
+          <w:tab w:val="left" w:pos="12824"/>
+          <w:tab w:val="left" w:pos="13740"/>
+          <w:tab w:val="left" w:pos="14656"/>
+        </w:tabs>
+        <w:rPr>
+          <w:rFonts w:cs="Courier New"/>
+          <w:color w:val="000000"/>
+        </w:rPr>
+      </w:pPr>
+      <w:r>
+        <w:rPr>
+          <w:rFonts w:cs="Courier New"/>
+          <w:color w:val="000000"/>
+        </w:rPr>
+        <w:lastRenderedPageBreak/>
+        <w:t xml:space="preserve">#4 </w:t>
+      </w:r>
+      <w:proofErr w:type="spellStart"/>
+      <w:r>
+        <w:rPr>
+          <w:rFonts w:cs="Courier New"/>
+          <w:color w:val="000000"/>
+        </w:rPr>
+        <w:t>Colorscale</w:t>
+      </w:r>
+      <w:proofErr w:type="spellEnd"/>
+    </w:p>
+    <w:p>
+      <w:pPr>
+        <w:tabs>
+          <w:tab w:val="left" w:pos="916"/>
+          <w:tab w:val="left" w:pos="1832"/>
+          <w:tab w:val="left" w:pos="2748"/>
+          <w:tab w:val="left" w:pos="3664"/>
+          <w:tab w:val="left" w:pos="4580"/>
+          <w:tab w:val="left" w:pos="5496"/>
+          <w:tab w:val="left" w:pos="6412"/>
+          <w:tab w:val="left" w:pos="7328"/>
+          <w:tab w:val="left" w:pos="8244"/>
+          <w:tab w:val="left" w:pos="9160"/>
+          <w:tab w:val="left" w:pos="10076"/>
+          <w:tab w:val="left" w:pos="10992"/>
+          <w:tab w:val="left" w:pos="11908"/>
+          <w:tab w:val="left" w:pos="12824"/>
+          <w:tab w:val="left" w:pos="13740"/>
+          <w:tab w:val="left" w:pos="14656"/>
+        </w:tabs>
+        <w:rPr>
+          <w:rFonts w:ascii="Courier New" w:hAnsi="Courier New" w:cs="Courier New"/>
+          <w:color w:val="000000"/>
+          <w:sz w:val="20"/>
+          <w:szCs w:val="20"/>
+        </w:rPr>
+      </w:pPr>
+    </w:p>
+    <w:p>
+      <w:pPr>
+        <w:tabs>
+          <w:tab w:val="left" w:pos="916"/>
+          <w:tab w:val="left" w:pos="1832"/>
+          <w:tab w:val="left" w:pos="2748"/>
+          <w:tab w:val="left" w:pos="3664"/>
+          <w:tab w:val="left" w:pos="4580"/>
+          <w:tab w:val="left" w:pos="5496"/>
+          <w:tab w:val="left" w:pos="6412"/>
+          <w:tab w:val="left" w:pos="7328"/>
+          <w:tab w:val="left" w:pos="8244"/>
+          <w:tab w:val="left" w:pos="9160"/>
+          <w:tab w:val="left" w:pos="10076"/>
+          <w:tab w:val="left" w:pos="10992"/>
+          <w:tab w:val="left" w:pos="11908"/>
+          <w:tab w:val="left" w:pos="12824"/>
+          <w:tab w:val="left" w:pos="13740"/>
+          <w:tab w:val="left" w:pos="14656"/>
+        </w:tabs>
+        <w:rPr>
+          <w:rFonts w:ascii="Courier New" w:hAnsi="Courier New" w:cs="Courier New"/>
+          <w:color w:val="000000"/>
+          <w:sz w:val="20"/>
+          <w:szCs w:val="20"/>
+        </w:rPr>
+      </w:pPr>
+      <w:r>
+        <w:rPr>
+          <w:rFonts w:ascii="Courier New" w:hAnsi="Courier New" w:cs="Courier New"/>
           <w:noProof/>
+          <w:color w:val="000000"/>
+          <w:sz w:val="20"/>
+          <w:szCs w:val="20"/>
           <w:lang w:eastAsia="zh-CN"/>
         </w:rPr>
         <w:drawing>
-          <wp:inline distT="0" distB="0" distL="0" distR="0" wp14:anchorId="2479FB62" wp14:editId="35556F7C">
-            <wp:extent cx="6079342" cy="3232573"/>
-            <wp:effectExtent l="0" t="0" r="0" b="0"/>
-            <wp:docPr id="8" name="Picture 8"/>
+          <wp:inline distT="0" distB="0" distL="0" distR="0" wp14:anchorId="44766AE0" wp14:editId="0DEEDEFB">
+            <wp:extent cx="3581400" cy="292100"/>
+            <wp:effectExtent l="0" t="0" r="0" b="12700"/>
+            <wp:docPr id="7" name="Picture 7"/>
             <wp:cNvGraphicFramePr>
               <a:graphicFrameLocks xmlns:a="http://schemas.openxmlformats.org/drawingml/2006/main" noChangeAspect="1"/>
             </wp:cNvGraphicFramePr>
@@ -1744,7 +1501,7 @@
                   <pic:spPr>
                     <a:xfrm>
                       <a:off x="0" y="0"/>
-                      <a:ext cx="6105900" cy="3246695"/>
+                      <a:ext cx="3581400" cy="292100"/>
                     </a:xfrm>
                     <a:prstGeom prst="rect">
                       <a:avLst/>
@@ -1757,46 +1514,191 @@
         </w:drawing>
       </w:r>
     </w:p>
-    <w:p/>
-    <w:p/>
-    <w:p/>
-    <w:p>
-      <w:pPr>
+    <w:p>
+      <w:pPr>
+        <w:tabs>
+          <w:tab w:val="left" w:pos="916"/>
+          <w:tab w:val="left" w:pos="1832"/>
+          <w:tab w:val="left" w:pos="2748"/>
+          <w:tab w:val="left" w:pos="3664"/>
+          <w:tab w:val="left" w:pos="4580"/>
+          <w:tab w:val="left" w:pos="5496"/>
+          <w:tab w:val="left" w:pos="6412"/>
+          <w:tab w:val="left" w:pos="7328"/>
+          <w:tab w:val="left" w:pos="8244"/>
+          <w:tab w:val="left" w:pos="9160"/>
+          <w:tab w:val="left" w:pos="10076"/>
+          <w:tab w:val="left" w:pos="10992"/>
+          <w:tab w:val="left" w:pos="11908"/>
+          <w:tab w:val="left" w:pos="12824"/>
+          <w:tab w:val="left" w:pos="13740"/>
+          <w:tab w:val="left" w:pos="14656"/>
+        </w:tabs>
+        <w:rPr>
+          <w:rFonts w:ascii="Courier New" w:hAnsi="Courier New" w:cs="Courier New"/>
+          <w:color w:val="000000"/>
+          <w:sz w:val="20"/>
+          <w:szCs w:val="20"/>
+        </w:rPr>
+      </w:pPr>
+    </w:p>
+    <w:p>
+      <w:pPr>
+        <w:tabs>
+          <w:tab w:val="left" w:pos="916"/>
+          <w:tab w:val="left" w:pos="1832"/>
+          <w:tab w:val="left" w:pos="2748"/>
+          <w:tab w:val="left" w:pos="3664"/>
+          <w:tab w:val="left" w:pos="4580"/>
+          <w:tab w:val="left" w:pos="5496"/>
+          <w:tab w:val="left" w:pos="6412"/>
+          <w:tab w:val="left" w:pos="7328"/>
+          <w:tab w:val="left" w:pos="8244"/>
+          <w:tab w:val="left" w:pos="9160"/>
+          <w:tab w:val="left" w:pos="10076"/>
+          <w:tab w:val="left" w:pos="10992"/>
+          <w:tab w:val="left" w:pos="11908"/>
+          <w:tab w:val="left" w:pos="12824"/>
+          <w:tab w:val="left" w:pos="13740"/>
+          <w:tab w:val="left" w:pos="14656"/>
+        </w:tabs>
+        <w:rPr>
+          <w:rFonts w:ascii="Courier New" w:hAnsi="Courier New" w:cs="Courier New"/>
+          <w:color w:val="000000"/>
+          <w:sz w:val="20"/>
+          <w:szCs w:val="20"/>
+        </w:rPr>
+      </w:pPr>
+    </w:p>
+    <w:p>
+      <w:pPr>
+        <w:tabs>
+          <w:tab w:val="left" w:pos="916"/>
+          <w:tab w:val="left" w:pos="1832"/>
+          <w:tab w:val="left" w:pos="2748"/>
+          <w:tab w:val="left" w:pos="3664"/>
+          <w:tab w:val="left" w:pos="4580"/>
+          <w:tab w:val="left" w:pos="5496"/>
+          <w:tab w:val="left" w:pos="6412"/>
+          <w:tab w:val="left" w:pos="7328"/>
+          <w:tab w:val="left" w:pos="8244"/>
+          <w:tab w:val="left" w:pos="9160"/>
+          <w:tab w:val="left" w:pos="10076"/>
+          <w:tab w:val="left" w:pos="10992"/>
+          <w:tab w:val="left" w:pos="11908"/>
+          <w:tab w:val="left" w:pos="12824"/>
+          <w:tab w:val="left" w:pos="13740"/>
+          <w:tab w:val="left" w:pos="14656"/>
+        </w:tabs>
+        <w:rPr>
+          <w:rFonts w:ascii="Courier New" w:hAnsi="Courier New" w:cs="Courier New"/>
+          <w:color w:val="000000"/>
+          <w:sz w:val="20"/>
+          <w:szCs w:val="20"/>
+        </w:rPr>
+      </w:pPr>
+      <w:r>
+        <w:rPr>
+          <w:rFonts w:ascii="Courier New" w:hAnsi="Courier New" w:cs="Courier New"/>
+          <w:color w:val="000000"/>
+          <w:sz w:val="20"/>
+          <w:szCs w:val="20"/>
+        </w:rPr>
+        <w:t>Maybe add a few mor</w:t>
+      </w:r>
+      <w:r>
+        <w:rPr>
+          <w:rFonts w:ascii="Courier New" w:hAnsi="Courier New" w:cs="Courier New"/>
+          <w:color w:val="000000"/>
+          <w:sz w:val="20"/>
+          <w:szCs w:val="20"/>
+        </w:rPr>
+        <w:t xml:space="preserve">e words to tell users the </w:t>
+      </w:r>
+      <w:proofErr w:type="spellStart"/>
+      <w:r>
+        <w:rPr>
+          <w:rFonts w:ascii="Courier New" w:hAnsi="Courier New" w:cs="Courier New"/>
+          <w:color w:val="000000"/>
+          <w:sz w:val="20"/>
+          <w:szCs w:val="20"/>
+        </w:rPr>
+        <w:t>colorscale</w:t>
+      </w:r>
+      <w:proofErr w:type="spellEnd"/>
+      <w:r>
+        <w:rPr>
+          <w:rFonts w:ascii="Courier New" w:hAnsi="Courier New" w:cs="Courier New"/>
+          <w:color w:val="000000"/>
+          <w:sz w:val="20"/>
+          <w:szCs w:val="20"/>
+        </w:rPr>
+        <w:t xml:space="preserve"> relates to the degree of the nodes (how many edges it has)</w:t>
+      </w:r>
+    </w:p>
+    <w:p/>
+    <w:p>
+      <w:r>
+        <w:br w:type="page"/>
+      </w:r>
+    </w:p>
+    <w:p>
+      <w:commentRangeStart w:id="2"/>
+      <w:r>
+        <w:rPr>
+          <w:highlight w:val="darkGreen"/>
+        </w:rPr>
+        <w:lastRenderedPageBreak/>
+        <w:t>#5</w:t>
+      </w:r>
+      <w:commentRangeEnd w:id="2"/>
+      <w:r>
+        <w:rPr>
+          <w:rStyle w:val="CommentReference"/>
+        </w:rPr>
+        <w:commentReference w:id="2"/>
+      </w:r>
+      <w:r>
+        <w:rPr>
+          <w:highlight w:val="darkGreen"/>
+        </w:rPr>
+        <w:t xml:space="preserve"> Network </w:t>
+      </w:r>
+      <w:r>
+        <w:rPr>
+          <w:highlight w:val="darkGreen"/>
+        </w:rPr>
+        <w:t>Analysis</w:t>
+      </w:r>
+      <w:r>
+        <w:rPr>
+          <w:highlight w:val="darkGreen"/>
+        </w:rPr>
+        <w:t xml:space="preserve"> retweets</w:t>
+      </w:r>
+    </w:p>
+    <w:p/>
+    <w:p>
+      <w:r>
+        <w:t>When looking at the data where “</w:t>
+      </w:r>
+      <w:r>
         <w:rPr>
           <w:b/>
         </w:rPr>
-      </w:pPr>
-      <w:r>
-        <w:rPr>
-          <w:b/>
-        </w:rPr>
-        <w:t>#5a</w:t>
-      </w:r>
-    </w:p>
-    <w:p/>
-    <w:p>
-      <w:r>
-        <w:t xml:space="preserve">When I reviewed my data file, </w:t>
-      </w:r>
-      <w:r>
-        <w:rPr>
-          <w:b/>
-        </w:rPr>
-        <w:t>20 users replied</w:t>
-      </w:r>
-      <w:r>
-        <w:t xml:space="preserve"> to @</w:t>
-      </w:r>
-      <w:proofErr w:type="spellStart"/>
-      <w:r>
-        <w:t>realDonaldTrump</w:t>
-      </w:r>
-      <w:proofErr w:type="spellEnd"/>
-      <w:r>
-        <w:t xml:space="preserve">.  </w:t>
-      </w:r>
-      <w:r>
-        <w:t>So I think the 20 is just in the wrong place.</w:t>
+        <w:t>retweet from</w:t>
+      </w:r>
+      <w:r>
+        <w:t>” was selected as the network relation, it looks like the tweets are “replies to”</w:t>
+      </w:r>
+      <w:r>
+        <w:t xml:space="preserve"> or “mentions”</w:t>
+      </w:r>
+      <w:r>
+        <w:t>, and not “retweets”</w:t>
+      </w:r>
+      <w:r>
+        <w:tab/>
       </w:r>
     </w:p>
     <w:p/>
@@ -1807,10 +1709,10 @@
           <w:lang w:eastAsia="zh-CN"/>
         </w:rPr>
         <w:drawing>
-          <wp:inline distT="0" distB="0" distL="0" distR="0" wp14:anchorId="30478D3F" wp14:editId="4402708B">
-            <wp:extent cx="5029200" cy="850900"/>
-            <wp:effectExtent l="0" t="0" r="0" b="12700"/>
-            <wp:docPr id="4" name="Picture 4"/>
+          <wp:inline distT="0" distB="0" distL="0" distR="0" wp14:anchorId="46227040" wp14:editId="6D74C32B">
+            <wp:extent cx="5943600" cy="297815"/>
+            <wp:effectExtent l="0" t="0" r="0" b="6985"/>
+            <wp:docPr id="9" name="Picture 9"/>
             <wp:cNvGraphicFramePr>
               <a:graphicFrameLocks xmlns:a="http://schemas.openxmlformats.org/drawingml/2006/main" noChangeAspect="1"/>
             </wp:cNvGraphicFramePr>
@@ -1830,7 +1732,7 @@
                   <pic:spPr>
                     <a:xfrm>
                       <a:off x="0" y="0"/>
-                      <a:ext cx="5029200" cy="850900"/>
+                      <a:ext cx="5943600" cy="297815"/>
                     </a:xfrm>
                     <a:prstGeom prst="rect">
                       <a:avLst/>
@@ -1844,46 +1746,18 @@
       </w:r>
     </w:p>
     <w:p/>
-    <w:p>
-      <w:r>
-        <w:rPr>
-          <w:b/>
-          <w:i/>
-        </w:rPr>
-        <w:t>The D3JS looks good</w:t>
-      </w:r>
-      <w:r>
-        <w:t xml:space="preserve"> (below), </w:t>
-      </w:r>
-      <w:proofErr w:type="gramStart"/>
-      <w:r>
-        <w:t>In</w:t>
-      </w:r>
-      <w:proofErr w:type="gramEnd"/>
-      <w:r>
-        <w:t xml:space="preserve"> my screen print you </w:t>
-      </w:r>
-      <w:proofErr w:type="spellStart"/>
-      <w:r>
-        <w:t>can not</w:t>
-      </w:r>
-      <w:proofErr w:type="spellEnd"/>
-      <w:r>
-        <w:t xml:space="preserve"> see the arrow heads pointing to trump, but they are there</w:t>
-      </w:r>
-    </w:p>
+    <w:p/>
     <w:p>
       <w:r>
         <w:rPr>
           <w:noProof/>
           <w:lang w:eastAsia="zh-CN"/>
         </w:rPr>
-        <w:lastRenderedPageBreak/>
         <w:drawing>
-          <wp:inline distT="0" distB="0" distL="0" distR="0" wp14:anchorId="2AA2B41C" wp14:editId="069FBC66">
-            <wp:extent cx="2058522" cy="1031240"/>
-            <wp:effectExtent l="0" t="0" r="0" b="10160"/>
-            <wp:docPr id="14" name="Picture 14"/>
+          <wp:inline distT="0" distB="0" distL="0" distR="0" wp14:anchorId="2479FB62" wp14:editId="35556F7C">
+            <wp:extent cx="6079342" cy="3232573"/>
+            <wp:effectExtent l="0" t="0" r="0" b="0"/>
+            <wp:docPr id="8" name="Picture 8"/>
             <wp:cNvGraphicFramePr>
               <a:graphicFrameLocks xmlns:a="http://schemas.openxmlformats.org/drawingml/2006/main" noChangeAspect="1"/>
             </wp:cNvGraphicFramePr>
@@ -1903,7 +1777,7 @@
                   <pic:spPr>
                     <a:xfrm>
                       <a:off x="0" y="0"/>
-                      <a:ext cx="2066750" cy="1035362"/>
+                      <a:ext cx="6105900" cy="3246695"/>
                     </a:xfrm>
                     <a:prstGeom prst="rect">
                       <a:avLst/>
@@ -1919,6 +1793,55 @@
     <w:p/>
     <w:p/>
     <w:p/>
+    <w:p>
+      <w:pPr>
+        <w:rPr>
+          <w:b/>
+        </w:rPr>
+      </w:pPr>
+      <w:commentRangeStart w:id="3"/>
+      <w:r>
+        <w:rPr>
+          <w:b/>
+          <w:highlight w:val="darkGreen"/>
+        </w:rPr>
+        <w:t>#5a</w:t>
+      </w:r>
+      <w:commentRangeEnd w:id="3"/>
+      <w:r>
+        <w:rPr>
+          <w:rStyle w:val="CommentReference"/>
+          <w:highlight w:val="darkGreen"/>
+        </w:rPr>
+        <w:commentReference w:id="3"/>
+      </w:r>
+    </w:p>
+    <w:p/>
+    <w:p>
+      <w:r>
+        <w:t xml:space="preserve">When I reviewed my data file, </w:t>
+      </w:r>
+      <w:r>
+        <w:rPr>
+          <w:b/>
+        </w:rPr>
+        <w:t>20 users replied</w:t>
+      </w:r>
+      <w:r>
+        <w:t xml:space="preserve"> to @</w:t>
+      </w:r>
+      <w:proofErr w:type="spellStart"/>
+      <w:r>
+        <w:t>realDonaldTrump</w:t>
+      </w:r>
+      <w:proofErr w:type="spellEnd"/>
+      <w:r>
+        <w:t xml:space="preserve">.  </w:t>
+      </w:r>
+      <w:r>
+        <w:t>So I think the 20 is just in the wrong place.</w:t>
+      </w:r>
+    </w:p>
     <w:p/>
     <w:p>
       <w:r>
@@ -1927,10 +1850,10 @@
           <w:lang w:eastAsia="zh-CN"/>
         </w:rPr>
         <w:drawing>
-          <wp:inline distT="0" distB="0" distL="0" distR="0" wp14:anchorId="048CB283" wp14:editId="68A68FCB">
-            <wp:extent cx="2108835" cy="1081904"/>
-            <wp:effectExtent l="0" t="0" r="0" b="10795"/>
-            <wp:docPr id="15" name="Picture 15"/>
+          <wp:inline distT="0" distB="0" distL="0" distR="0" wp14:anchorId="30478D3F" wp14:editId="4402708B">
+            <wp:extent cx="5029200" cy="850900"/>
+            <wp:effectExtent l="0" t="0" r="0" b="12700"/>
+            <wp:docPr id="4" name="Picture 4"/>
             <wp:cNvGraphicFramePr>
               <a:graphicFrameLocks xmlns:a="http://schemas.openxmlformats.org/drawingml/2006/main" noChangeAspect="1"/>
             </wp:cNvGraphicFramePr>
@@ -1950,7 +1873,7 @@
                   <pic:spPr>
                     <a:xfrm>
                       <a:off x="0" y="0"/>
-                      <a:ext cx="2128260" cy="1091870"/>
+                      <a:ext cx="5029200" cy="850900"/>
                     </a:xfrm>
                     <a:prstGeom prst="rect">
                       <a:avLst/>
@@ -1964,61 +1887,46 @@
       </w:r>
     </w:p>
     <w:p/>
-    <w:p/>
-    <w:p/>
-    <w:p>
-      <w:pPr>
+    <w:p>
+      <w:r>
         <w:rPr>
           <w:b/>
-        </w:rPr>
-      </w:pPr>
-      <w:r>
-        <w:rPr>
-          <w:b/>
-        </w:rPr>
-        <w:t>#5a</w:t>
-      </w:r>
-      <w:r>
-        <w:rPr>
-          <w:b/>
-        </w:rPr>
-        <w:t xml:space="preserve"> continued.</w:t>
-      </w:r>
-    </w:p>
-    <w:p>
-      <w:r>
-        <w:t xml:space="preserve">Also, </w:t>
+          <w:i/>
+        </w:rPr>
+        <w:t>The D3JS looks good</w:t>
+      </w:r>
+      <w:r>
+        <w:t xml:space="preserve"> (below), </w:t>
+      </w:r>
+      <w:proofErr w:type="gramStart"/>
+      <w:r>
+        <w:t>In</w:t>
+      </w:r>
+      <w:proofErr w:type="gramEnd"/>
+      <w:r>
+        <w:t xml:space="preserve"> my screen print you </w:t>
       </w:r>
       <w:proofErr w:type="spellStart"/>
       <w:r>
-        <w:t>waynestuartrc</w:t>
+        <w:t>can not</w:t>
       </w:r>
       <w:proofErr w:type="spellEnd"/>
       <w:r>
-        <w:t xml:space="preserve"> replies to 1 user, and was replied to by 0</w:t>
-      </w:r>
-      <w:proofErr w:type="gramStart"/>
-      <w:r>
-        <w:t>,  Maybe</w:t>
-      </w:r>
-      <w:proofErr w:type="gramEnd"/>
-      <w:r>
-        <w:t xml:space="preserve"> just the wording is causing confusion.</w:t>
-      </w:r>
-    </w:p>
-    <w:p/>
-    <w:p/>
+        <w:t xml:space="preserve"> see the arrow heads pointing to trump, but they are there</w:t>
+      </w:r>
+    </w:p>
     <w:p>
       <w:r>
         <w:rPr>
           <w:noProof/>
           <w:lang w:eastAsia="zh-CN"/>
         </w:rPr>
+        <w:lastRenderedPageBreak/>
         <w:drawing>
-          <wp:inline distT="0" distB="0" distL="0" distR="0" wp14:anchorId="32395F2C" wp14:editId="5E04F545">
-            <wp:extent cx="4483100" cy="647700"/>
-            <wp:effectExtent l="0" t="0" r="12700" b="12700"/>
-            <wp:docPr id="16" name="Picture 16"/>
+          <wp:inline distT="0" distB="0" distL="0" distR="0" wp14:anchorId="2AA2B41C" wp14:editId="069FBC66">
+            <wp:extent cx="2058522" cy="1031240"/>
+            <wp:effectExtent l="0" t="0" r="0" b="10160"/>
+            <wp:docPr id="14" name="Picture 14"/>
             <wp:cNvGraphicFramePr>
               <a:graphicFrameLocks xmlns:a="http://schemas.openxmlformats.org/drawingml/2006/main" noChangeAspect="1"/>
             </wp:cNvGraphicFramePr>
@@ -2038,7 +1946,7 @@
                   <pic:spPr>
                     <a:xfrm>
                       <a:off x="0" y="0"/>
-                      <a:ext cx="4483100" cy="647700"/>
+                      <a:ext cx="2066750" cy="1035362"/>
                     </a:xfrm>
                     <a:prstGeom prst="rect">
                       <a:avLst/>
@@ -2054,58 +1962,6 @@
     <w:p/>
     <w:p/>
     <w:p/>
-    <w:p>
-      <w:r>
-        <w:rPr>
-          <w:b/>
-        </w:rPr>
-        <w:t>#5b</w:t>
-      </w:r>
-      <w:r>
-        <w:rPr>
-          <w:b/>
-        </w:rPr>
-        <w:t xml:space="preserve"> – </w:t>
-      </w:r>
-      <w:r>
-        <w:t xml:space="preserve">Chen, this may be an issue with </w:t>
-      </w:r>
-      <w:proofErr w:type="gramStart"/>
-      <w:r>
-        <w:t>an</w:t>
-      </w:r>
-      <w:proofErr w:type="gramEnd"/>
-      <w:r>
-        <w:t xml:space="preserve"> “_” in the screen name.  </w:t>
-      </w:r>
-      <w:r>
-        <w:t xml:space="preserve">The D3JC visualization only shows 6 replies to </w:t>
-      </w:r>
-      <w:proofErr w:type="spellStart"/>
-      <w:r>
-        <w:t>FoxNews</w:t>
-      </w:r>
-      <w:proofErr w:type="spellEnd"/>
-      <w:r>
-        <w:t>, but there are seven per the “trump5” data, and also in the centrality metrics file (</w:t>
-      </w:r>
-      <w:proofErr w:type="spellStart"/>
-      <w:r>
-        <w:t>centrality.json</w:t>
-      </w:r>
-      <w:proofErr w:type="spellEnd"/>
-      <w:r>
-        <w:t xml:space="preserve">).  The screen name missing in the D3JS visualization is </w:t>
-      </w:r>
-      <w:proofErr w:type="spellStart"/>
-      <w:r>
-        <w:t>Llan_Llanos</w:t>
-      </w:r>
-      <w:proofErr w:type="spellEnd"/>
-      <w:r>
-        <w:t>.</w:t>
-      </w:r>
-    </w:p>
     <w:p/>
     <w:p>
       <w:r>
@@ -2114,10 +1970,10 @@
           <w:lang w:eastAsia="zh-CN"/>
         </w:rPr>
         <w:drawing>
-          <wp:inline distT="0" distB="0" distL="0" distR="0" wp14:anchorId="3B077234" wp14:editId="36151C0A">
-            <wp:extent cx="1423035" cy="827063"/>
-            <wp:effectExtent l="0" t="0" r="0" b="11430"/>
-            <wp:docPr id="17" name="Picture 17"/>
+          <wp:inline distT="0" distB="0" distL="0" distR="0" wp14:anchorId="048CB283" wp14:editId="68A68FCB">
+            <wp:extent cx="2108835" cy="1081904"/>
+            <wp:effectExtent l="0" t="0" r="0" b="10795"/>
+            <wp:docPr id="15" name="Picture 15"/>
             <wp:cNvGraphicFramePr>
               <a:graphicFrameLocks xmlns:a="http://schemas.openxmlformats.org/drawingml/2006/main" noChangeAspect="1"/>
             </wp:cNvGraphicFramePr>
@@ -2137,7 +1993,7 @@
                   <pic:spPr>
                     <a:xfrm>
                       <a:off x="0" y="0"/>
-                      <a:ext cx="1432545" cy="832590"/>
+                      <a:ext cx="2128260" cy="1091870"/>
                     </a:xfrm>
                     <a:prstGeom prst="rect">
                       <a:avLst/>
@@ -2152,62 +2008,57 @@
     </w:p>
     <w:p/>
     <w:p/>
-    <w:p>
-      <w:r>
+    <w:p/>
+    <w:p>
+      <w:pPr>
         <w:rPr>
           <w:b/>
         </w:rPr>
-        <w:t>#6</w:t>
-      </w:r>
-      <w:r>
-        <w:t xml:space="preserve"> </w:t>
-      </w:r>
-      <w:r>
-        <w:t xml:space="preserve">Suggestion – </w:t>
-      </w:r>
-      <w:r>
-        <w:t xml:space="preserve">I test the node size and edge width on Network </w:t>
+      </w:pPr>
+      <w:commentRangeStart w:id="4"/>
+      <w:r>
+        <w:rPr>
+          <w:b/>
+          <w:highlight w:val="darkGreen"/>
+        </w:rPr>
+        <w:t>#5a continued</w:t>
+      </w:r>
+      <w:r>
+        <w:rPr>
+          <w:b/>
+        </w:rPr>
+        <w:t>.</w:t>
+      </w:r>
+      <w:commentRangeEnd w:id="4"/>
+      <w:r>
+        <w:rPr>
+          <w:rStyle w:val="CommentReference"/>
+        </w:rPr>
+        <w:commentReference w:id="4"/>
+      </w:r>
+    </w:p>
+    <w:p>
+      <w:r>
+        <w:t xml:space="preserve">Also, </w:t>
       </w:r>
       <w:proofErr w:type="spellStart"/>
       <w:r>
-        <w:t>Analsis</w:t>
+        <w:t>waynestuartrc</w:t>
       </w:r>
       <w:proofErr w:type="spellEnd"/>
       <w:r>
-        <w:t xml:space="preserve"> and it works file, but </w:t>
-      </w:r>
-      <w:r>
-        <w:t>maybe change labels to: node size (</w:t>
-      </w:r>
-      <w:proofErr w:type="spellStart"/>
-      <w:r>
-        <w:t>networkx</w:t>
-      </w:r>
-      <w:proofErr w:type="spellEnd"/>
-      <w:r>
-        <w:t>), edge width (</w:t>
-      </w:r>
-      <w:proofErr w:type="spellStart"/>
-      <w:r>
-        <w:t>networkx</w:t>
-      </w:r>
-      <w:proofErr w:type="spellEnd"/>
-      <w:r>
-        <w:t xml:space="preserve">), and Static Network </w:t>
-      </w:r>
-      <w:r>
-        <w:lastRenderedPageBreak/>
-        <w:t>Visualization (</w:t>
-      </w:r>
-      <w:proofErr w:type="spellStart"/>
-      <w:r>
-        <w:t>networkx</w:t>
-      </w:r>
-      <w:proofErr w:type="spellEnd"/>
-      <w:r>
-        <w:t>).  Just to help understand the difference between the parts that are plot.ly and D3JS.</w:t>
-      </w:r>
-    </w:p>
+        <w:t xml:space="preserve"> replies to 1 user, and was replied to by 0</w:t>
+      </w:r>
+      <w:proofErr w:type="gramStart"/>
+      <w:r>
+        <w:t>,  Maybe</w:t>
+      </w:r>
+      <w:proofErr w:type="gramEnd"/>
+      <w:r>
+        <w:t xml:space="preserve"> just the wording is causing confusion.</w:t>
+      </w:r>
+    </w:p>
+    <w:p/>
     <w:p/>
     <w:p>
       <w:r>
@@ -2216,10 +2067,10 @@
           <w:lang w:eastAsia="zh-CN"/>
         </w:rPr>
         <w:drawing>
-          <wp:inline distT="0" distB="0" distL="0" distR="0" wp14:anchorId="60AF6E5F" wp14:editId="5BDEAF8D">
-            <wp:extent cx="5943600" cy="2458720"/>
-            <wp:effectExtent l="0" t="0" r="0" b="5080"/>
-            <wp:docPr id="10" name="Picture 10"/>
+          <wp:inline distT="0" distB="0" distL="0" distR="0" wp14:anchorId="32395F2C" wp14:editId="5E04F545">
+            <wp:extent cx="4483100" cy="647700"/>
+            <wp:effectExtent l="0" t="0" r="12700" b="12700"/>
+            <wp:docPr id="16" name="Picture 16"/>
             <wp:cNvGraphicFramePr>
               <a:graphicFrameLocks xmlns:a="http://schemas.openxmlformats.org/drawingml/2006/main" noChangeAspect="1"/>
             </wp:cNvGraphicFramePr>
@@ -2239,7 +2090,7 @@
                   <pic:spPr>
                     <a:xfrm>
                       <a:off x="0" y="0"/>
-                      <a:ext cx="5943600" cy="2458720"/>
+                      <a:ext cx="4483100" cy="647700"/>
                     </a:xfrm>
                     <a:prstGeom prst="rect">
                       <a:avLst/>
@@ -2259,22 +2110,71 @@
       <w:r>
         <w:rPr>
           <w:b/>
-        </w:rPr>
-        <w:t>#7</w:t>
-      </w:r>
-      <w:r>
-        <w:t xml:space="preserve"> </w:t>
-      </w:r>
-      <w:r>
-        <w:t>filename illegal error message.</w:t>
-      </w:r>
-    </w:p>
-    <w:p>
-      <w:r>
-        <w:t>This happens when I press the “advanced” button, but do not put any text in the “Tweet keywords that you wish to search…” box.</w:t>
-      </w:r>
-    </w:p>
-    <w:p/>
+          <w:highlight w:val="magenta"/>
+        </w:rPr>
+        <w:t>#</w:t>
+      </w:r>
+      <w:commentRangeStart w:id="5"/>
+      <w:r>
+        <w:rPr>
+          <w:b/>
+          <w:highlight w:val="magenta"/>
+        </w:rPr>
+        <w:t>5b</w:t>
+      </w:r>
+      <w:commentRangeEnd w:id="5"/>
+      <w:r>
+        <w:rPr>
+          <w:rStyle w:val="CommentReference"/>
+          <w:highlight w:val="magenta"/>
+        </w:rPr>
+        <w:commentReference w:id="5"/>
+      </w:r>
+      <w:r>
+        <w:rPr>
+          <w:b/>
+        </w:rPr>
+        <w:t xml:space="preserve"> – </w:t>
+      </w:r>
+      <w:r>
+        <w:t xml:space="preserve">Chen, this may be an issue with </w:t>
+      </w:r>
+      <w:proofErr w:type="gramStart"/>
+      <w:r>
+        <w:t>an</w:t>
+      </w:r>
+      <w:proofErr w:type="gramEnd"/>
+      <w:r>
+        <w:t xml:space="preserve"> “_” in the screen name.  </w:t>
+      </w:r>
+      <w:r>
+        <w:t xml:space="preserve">The D3JC visualization only shows 6 replies to </w:t>
+      </w:r>
+      <w:proofErr w:type="spellStart"/>
+      <w:r>
+        <w:t>FoxNews</w:t>
+      </w:r>
+      <w:proofErr w:type="spellEnd"/>
+      <w:r>
+        <w:t>, but there are seven per the “trump5” data, and also in the centrality metrics file (</w:t>
+      </w:r>
+      <w:proofErr w:type="spellStart"/>
+      <w:r>
+        <w:t>centrality.json</w:t>
+      </w:r>
+      <w:proofErr w:type="spellEnd"/>
+      <w:r>
+        <w:t xml:space="preserve">).  The screen name missing in the D3JS visualization is </w:t>
+      </w:r>
+      <w:proofErr w:type="spellStart"/>
+      <w:r>
+        <w:t>Llan_Llanos</w:t>
+      </w:r>
+      <w:proofErr w:type="spellEnd"/>
+      <w:r>
+        <w:t>.</w:t>
+      </w:r>
+    </w:p>
     <w:p/>
     <w:p>
       <w:r>
@@ -2283,10 +2183,10 @@
           <w:lang w:eastAsia="zh-CN"/>
         </w:rPr>
         <w:drawing>
-          <wp:inline distT="0" distB="0" distL="0" distR="0" wp14:anchorId="3F73C54E" wp14:editId="651C4218">
-            <wp:extent cx="5943600" cy="2630805"/>
-            <wp:effectExtent l="0" t="0" r="0" b="10795"/>
-            <wp:docPr id="13" name="Picture 13"/>
+          <wp:inline distT="0" distB="0" distL="0" distR="0" wp14:anchorId="3B077234" wp14:editId="36151C0A">
+            <wp:extent cx="1423035" cy="827063"/>
+            <wp:effectExtent l="0" t="0" r="0" b="11430"/>
+            <wp:docPr id="17" name="Picture 17"/>
             <wp:cNvGraphicFramePr>
               <a:graphicFrameLocks xmlns:a="http://schemas.openxmlformats.org/drawingml/2006/main" noChangeAspect="1"/>
             </wp:cNvGraphicFramePr>
@@ -2306,7 +2206,7 @@
                   <pic:spPr>
                     <a:xfrm>
                       <a:off x="0" y="0"/>
-                      <a:ext cx="5943600" cy="2630805"/>
+                      <a:ext cx="1432545" cy="832590"/>
                     </a:xfrm>
                     <a:prstGeom prst="rect">
                       <a:avLst/>
@@ -2320,78 +2220,64 @@
       </w:r>
     </w:p>
     <w:p/>
-    <w:p>
-      <w:pPr>
+    <w:p/>
+    <w:p>
+      <w:r>
         <w:rPr>
           <w:b/>
-          <w:sz w:val="32"/>
-          <w:szCs w:val="32"/>
-        </w:rPr>
-      </w:pPr>
-    </w:p>
-    <w:p>
-      <w:pPr>
-        <w:rPr>
-          <w:b/>
-          <w:sz w:val="32"/>
-          <w:szCs w:val="32"/>
-        </w:rPr>
-      </w:pPr>
-    </w:p>
-    <w:p>
-      <w:pPr>
-        <w:rPr>
-          <w:b/>
-          <w:sz w:val="32"/>
-          <w:szCs w:val="32"/>
-        </w:rPr>
-      </w:pPr>
-    </w:p>
-    <w:p>
-      <w:pPr>
-        <w:rPr>
-          <w:b/>
-          <w:sz w:val="32"/>
-          <w:szCs w:val="32"/>
-        </w:rPr>
-      </w:pPr>
-      <w:r>
-        <w:rPr>
-          <w:b/>
-          <w:sz w:val="32"/>
-          <w:szCs w:val="32"/>
-        </w:rPr>
+        </w:rPr>
+        <w:t>#6</w:t>
+      </w:r>
+      <w:r>
+        <w:t xml:space="preserve"> </w:t>
+      </w:r>
+      <w:r>
+        <w:t xml:space="preserve">Suggestion – </w:t>
+      </w:r>
+      <w:r>
+        <w:t xml:space="preserve">I test the node size and edge width on Network </w:t>
+      </w:r>
+      <w:r>
+        <w:t>Analysis</w:t>
+      </w:r>
+      <w:r>
+        <w:t xml:space="preserve"> and it works file, but </w:t>
+      </w:r>
+      <w:r>
+        <w:t>maybe change labels to: node size (</w:t>
+      </w:r>
+      <w:proofErr w:type="spellStart"/>
+      <w:r>
+        <w:t>networkx</w:t>
+      </w:r>
+      <w:proofErr w:type="spellEnd"/>
+      <w:r>
+        <w:t>), edge width (</w:t>
+      </w:r>
+      <w:proofErr w:type="spellStart"/>
+      <w:r>
+        <w:t>networkx</w:t>
+      </w:r>
+      <w:proofErr w:type="spellEnd"/>
+      <w:r>
+        <w:t>), an</w:t>
+      </w:r>
+      <w:bookmarkStart w:id="6" w:name="_GoBack"/>
+      <w:bookmarkEnd w:id="6"/>
+      <w:r>
+        <w:t xml:space="preserve">d Static Network </w:t>
+      </w:r>
+      <w:r>
         <w:lastRenderedPageBreak/>
-        <w:t>Test file management</w:t>
-      </w:r>
-    </w:p>
-    <w:p/>
-    <w:p>
-      <w:r>
-        <w:t xml:space="preserve">Just an FYI:  if opening a .csv file of saved tweets in Excel, the tweet id may lose </w:t>
-      </w:r>
-      <w:r>
-        <w:t>precision in</w:t>
-      </w:r>
-      <w:r>
-        <w:t xml:space="preserve"> the rightmost 3 digits.  The .csv file is fine, </w:t>
-      </w:r>
-      <w:r>
-        <w:rPr>
-          <w:b/>
-          <w:i/>
-          <w:u w:val="single"/>
-        </w:rPr>
-        <w:t>this is an excel issue</w:t>
-      </w:r>
-      <w:r>
-        <w:t>.  Work around may be to import file into ex</w:t>
-      </w:r>
-      <w:r>
-        <w:t>c</w:t>
-      </w:r>
-      <w:r>
-        <w:t>el instead of just doing an open.</w:t>
+        <w:t>Visualization (</w:t>
+      </w:r>
+      <w:proofErr w:type="spellStart"/>
+      <w:r>
+        <w:t>networkx</w:t>
+      </w:r>
+      <w:proofErr w:type="spellEnd"/>
+      <w:r>
+        <w:t>).  Just to help understand the difference between the parts that are plot.ly and D3JS.</w:t>
       </w:r>
     </w:p>
     <w:p/>
@@ -2402,10 +2288,10 @@
           <w:lang w:eastAsia="zh-CN"/>
         </w:rPr>
         <w:drawing>
-          <wp:inline distT="0" distB="0" distL="0" distR="0" wp14:anchorId="23A1F615" wp14:editId="7A3EAB32">
-            <wp:extent cx="2673277" cy="1200573"/>
-            <wp:effectExtent l="0" t="0" r="0" b="0"/>
-            <wp:docPr id="11" name="Picture 11"/>
+          <wp:inline distT="0" distB="0" distL="0" distR="0" wp14:anchorId="60AF6E5F" wp14:editId="5BDEAF8D">
+            <wp:extent cx="5943600" cy="2458720"/>
+            <wp:effectExtent l="0" t="0" r="0" b="5080"/>
+            <wp:docPr id="10" name="Picture 10"/>
             <wp:cNvGraphicFramePr>
               <a:graphicFrameLocks xmlns:a="http://schemas.openxmlformats.org/drawingml/2006/main" noChangeAspect="1"/>
             </wp:cNvGraphicFramePr>
@@ -2425,7 +2311,7 @@
                   <pic:spPr>
                     <a:xfrm>
                       <a:off x="0" y="0"/>
-                      <a:ext cx="2818269" cy="1265689"/>
+                      <a:ext cx="5943600" cy="2458720"/>
                     </a:xfrm>
                     <a:prstGeom prst="rect">
                       <a:avLst/>
@@ -2442,27 +2328,25 @@
     <w:p/>
     <w:p/>
     <w:p>
-      <w:proofErr w:type="gramStart"/>
-      <w:r>
-        <w:t>test</w:t>
-      </w:r>
-      <w:proofErr w:type="gramEnd"/>
+      <w:r>
+        <w:rPr>
+          <w:b/>
+        </w:rPr>
+        <w:t>#7</w:t>
+      </w:r>
       <w:r>
         <w:t xml:space="preserve"> </w:t>
       </w:r>
       <w:r>
-        <w:t>VIEW</w:t>
-      </w:r>
-      <w:r>
-        <w:t xml:space="preserve"> button:</w:t>
-      </w:r>
-    </w:p>
-    <w:p/>
-    <w:p>
-      <w:r>
-        <w:t>TEST 1 – looks good</w:t>
-      </w:r>
-    </w:p>
+        <w:t>filename illegal error message.</w:t>
+      </w:r>
+    </w:p>
+    <w:p>
+      <w:r>
+        <w:t>This happens when I press the “advanced” button, but do not put any text in the “Tweet keywords that you wish to search…” box.</w:t>
+      </w:r>
+    </w:p>
+    <w:p/>
     <w:p/>
     <w:p>
       <w:r>
@@ -2471,10 +2355,10 @@
           <w:lang w:eastAsia="zh-CN"/>
         </w:rPr>
         <w:drawing>
-          <wp:inline distT="0" distB="0" distL="0" distR="0" wp14:anchorId="1EC7079D" wp14:editId="3CA829D5">
-            <wp:extent cx="3251835" cy="1544250"/>
-            <wp:effectExtent l="0" t="0" r="0" b="5715"/>
-            <wp:docPr id="1" name="Picture 1"/>
+          <wp:inline distT="0" distB="0" distL="0" distR="0" wp14:anchorId="3F73C54E" wp14:editId="651C4218">
+            <wp:extent cx="5943600" cy="2630805"/>
+            <wp:effectExtent l="0" t="0" r="0" b="10795"/>
+            <wp:docPr id="13" name="Picture 13"/>
             <wp:cNvGraphicFramePr>
               <a:graphicFrameLocks xmlns:a="http://schemas.openxmlformats.org/drawingml/2006/main" noChangeAspect="1"/>
             </wp:cNvGraphicFramePr>
@@ -2494,7 +2378,7 @@
                   <pic:spPr>
                     <a:xfrm>
                       <a:off x="0" y="0"/>
-                      <a:ext cx="3294969" cy="1564733"/>
+                      <a:ext cx="5943600" cy="2630805"/>
                     </a:xfrm>
                     <a:prstGeom prst="rect">
                       <a:avLst/>
@@ -2509,16 +2393,91 @@
     </w:p>
     <w:p/>
     <w:p>
+      <w:pPr>
+        <w:rPr>
+          <w:b/>
+          <w:sz w:val="32"/>
+          <w:szCs w:val="32"/>
+        </w:rPr>
+      </w:pPr>
+    </w:p>
+    <w:p>
+      <w:pPr>
+        <w:rPr>
+          <w:b/>
+          <w:sz w:val="32"/>
+          <w:szCs w:val="32"/>
+        </w:rPr>
+      </w:pPr>
+    </w:p>
+    <w:p>
+      <w:pPr>
+        <w:rPr>
+          <w:b/>
+          <w:sz w:val="32"/>
+          <w:szCs w:val="32"/>
+        </w:rPr>
+      </w:pPr>
+    </w:p>
+    <w:p>
+      <w:pPr>
+        <w:rPr>
+          <w:b/>
+          <w:sz w:val="32"/>
+          <w:szCs w:val="32"/>
+        </w:rPr>
+      </w:pPr>
+      <w:r>
+        <w:rPr>
+          <w:b/>
+          <w:sz w:val="32"/>
+          <w:szCs w:val="32"/>
+        </w:rPr>
+        <w:lastRenderedPageBreak/>
+        <w:t>Test file management</w:t>
+      </w:r>
+    </w:p>
+    <w:p/>
+    <w:p>
+      <w:r>
+        <w:t xml:space="preserve">Just an FYI:  if opening a .csv file of saved tweets in Excel, the tweet id may lose </w:t>
+      </w:r>
+      <w:r>
+        <w:t>precision in</w:t>
+      </w:r>
+      <w:r>
+        <w:t xml:space="preserve"> the rightmost 3 digits.  The .csv file is fine, </w:t>
+      </w:r>
+      <w:r>
+        <w:rPr>
+          <w:b/>
+          <w:i/>
+          <w:u w:val="single"/>
+        </w:rPr>
+        <w:t>this is an excel issue</w:t>
+      </w:r>
+      <w:r>
+        <w:t>.  Work around may be to import file into ex</w:t>
+      </w:r>
+      <w:r>
+        <w:t>c</w:t>
+      </w:r>
+      <w:r>
+        <w:t>el instead of just doing an open.</w:t>
+      </w:r>
+    </w:p>
+    <w:p/>
+    <w:p>
       <w:r>
         <w:rPr>
           <w:noProof/>
           <w:lang w:eastAsia="zh-CN"/>
         </w:rPr>
         <w:drawing>
-          <wp:inline distT="0" distB="0" distL="0" distR="0" wp14:anchorId="4E81320B" wp14:editId="2DE2DCE5">
-            <wp:extent cx="4059080" cy="2292773"/>
-            <wp:effectExtent l="0" t="0" r="5080" b="0"/>
-            <wp:docPr id="2" name="Picture 2"/>
+          <wp:inline distT="0" distB="0" distL="0" distR="0" wp14:anchorId="23A1F615" wp14:editId="7A3EAB32">
+            <wp:extent cx="2673277" cy="1200573"/>
+            <wp:effectExtent l="0" t="0" r="0" b="0"/>
+            <wp:docPr id="11" name="Picture 11"/>
             <wp:cNvGraphicFramePr>
               <a:graphicFrameLocks xmlns:a="http://schemas.openxmlformats.org/drawingml/2006/main" noChangeAspect="1"/>
             </wp:cNvGraphicFramePr>
@@ -2538,7 +2497,7 @@
                   <pic:spPr>
                     <a:xfrm>
                       <a:off x="0" y="0"/>
-                      <a:ext cx="4066273" cy="2296836"/>
+                      <a:ext cx="2818269" cy="1265689"/>
                     </a:xfrm>
                     <a:prstGeom prst="rect">
                       <a:avLst/>
@@ -2553,18 +2512,41 @@
     </w:p>
     <w:p/>
     <w:p/>
+    <w:p/>
+    <w:p>
+      <w:proofErr w:type="gramStart"/>
+      <w:r>
+        <w:t>test</w:t>
+      </w:r>
+      <w:proofErr w:type="gramEnd"/>
+      <w:r>
+        <w:t xml:space="preserve"> </w:t>
+      </w:r>
+      <w:r>
+        <w:t>VIEW</w:t>
+      </w:r>
+      <w:r>
+        <w:t xml:space="preserve"> button:</w:t>
+      </w:r>
+    </w:p>
+    <w:p/>
+    <w:p>
+      <w:r>
+        <w:t>TEST 1 – looks good</w:t>
+      </w:r>
+    </w:p>
+    <w:p/>
     <w:p>
       <w:r>
         <w:rPr>
           <w:noProof/>
           <w:lang w:eastAsia="zh-CN"/>
         </w:rPr>
-        <w:lastRenderedPageBreak/>
         <w:drawing>
-          <wp:inline distT="0" distB="0" distL="0" distR="0" wp14:anchorId="2BF4C038" wp14:editId="7D943705">
-            <wp:extent cx="4077809" cy="2288540"/>
-            <wp:effectExtent l="0" t="0" r="12065" b="0"/>
-            <wp:docPr id="3" name="Picture 3"/>
+          <wp:inline distT="0" distB="0" distL="0" distR="0" wp14:anchorId="1EC7079D" wp14:editId="3CA829D5">
+            <wp:extent cx="3251835" cy="1544250"/>
+            <wp:effectExtent l="0" t="0" r="0" b="5715"/>
+            <wp:docPr id="1" name="Picture 1"/>
             <wp:cNvGraphicFramePr>
               <a:graphicFrameLocks xmlns:a="http://schemas.openxmlformats.org/drawingml/2006/main" noChangeAspect="1"/>
             </wp:cNvGraphicFramePr>
@@ -2584,6 +2566,96 @@
                   <pic:spPr>
                     <a:xfrm>
                       <a:off x="0" y="0"/>
+                      <a:ext cx="3294969" cy="1564733"/>
+                    </a:xfrm>
+                    <a:prstGeom prst="rect">
+                      <a:avLst/>
+                    </a:prstGeom>
+                  </pic:spPr>
+                </pic:pic>
+              </a:graphicData>
+            </a:graphic>
+          </wp:inline>
+        </w:drawing>
+      </w:r>
+    </w:p>
+    <w:p/>
+    <w:p>
+      <w:r>
+        <w:rPr>
+          <w:noProof/>
+          <w:lang w:eastAsia="zh-CN"/>
+        </w:rPr>
+        <w:drawing>
+          <wp:inline distT="0" distB="0" distL="0" distR="0" wp14:anchorId="4E81320B" wp14:editId="2DE2DCE5">
+            <wp:extent cx="4059080" cy="2292773"/>
+            <wp:effectExtent l="0" t="0" r="5080" b="0"/>
+            <wp:docPr id="2" name="Picture 2"/>
+            <wp:cNvGraphicFramePr>
+              <a:graphicFrameLocks xmlns:a="http://schemas.openxmlformats.org/drawingml/2006/main" noChangeAspect="1"/>
+            </wp:cNvGraphicFramePr>
+            <a:graphic xmlns:a="http://schemas.openxmlformats.org/drawingml/2006/main">
+              <a:graphicData uri="http://schemas.openxmlformats.org/drawingml/2006/picture">
+                <pic:pic xmlns:pic="http://schemas.openxmlformats.org/drawingml/2006/picture">
+                  <pic:nvPicPr>
+                    <pic:cNvPr id="1" name=""/>
+                    <pic:cNvPicPr/>
+                  </pic:nvPicPr>
+                  <pic:blipFill>
+                    <a:blip r:embed="rId21"/>
+                    <a:stretch>
+                      <a:fillRect/>
+                    </a:stretch>
+                  </pic:blipFill>
+                  <pic:spPr>
+                    <a:xfrm>
+                      <a:off x="0" y="0"/>
+                      <a:ext cx="4066273" cy="2296836"/>
+                    </a:xfrm>
+                    <a:prstGeom prst="rect">
+                      <a:avLst/>
+                    </a:prstGeom>
+                  </pic:spPr>
+                </pic:pic>
+              </a:graphicData>
+            </a:graphic>
+          </wp:inline>
+        </w:drawing>
+      </w:r>
+    </w:p>
+    <w:p/>
+    <w:p/>
+    <w:p>
+      <w:r>
+        <w:rPr>
+          <w:noProof/>
+          <w:lang w:eastAsia="zh-CN"/>
+        </w:rPr>
+        <w:lastRenderedPageBreak/>
+        <w:drawing>
+          <wp:inline distT="0" distB="0" distL="0" distR="0" wp14:anchorId="2BF4C038" wp14:editId="7D943705">
+            <wp:extent cx="4077809" cy="2288540"/>
+            <wp:effectExtent l="0" t="0" r="12065" b="0"/>
+            <wp:docPr id="3" name="Picture 3"/>
+            <wp:cNvGraphicFramePr>
+              <a:graphicFrameLocks xmlns:a="http://schemas.openxmlformats.org/drawingml/2006/main" noChangeAspect="1"/>
+            </wp:cNvGraphicFramePr>
+            <a:graphic xmlns:a="http://schemas.openxmlformats.org/drawingml/2006/main">
+              <a:graphicData uri="http://schemas.openxmlformats.org/drawingml/2006/picture">
+                <pic:pic xmlns:pic="http://schemas.openxmlformats.org/drawingml/2006/picture">
+                  <pic:nvPicPr>
+                    <pic:cNvPr id="1" name=""/>
+                    <pic:cNvPicPr/>
+                  </pic:nvPicPr>
+                  <pic:blipFill>
+                    <a:blip r:embed="rId22"/>
+                    <a:stretch>
+                      <a:fillRect/>
+                    </a:stretch>
+                  </pic:blipFill>
+                  <pic:spPr>
+                    <a:xfrm>
+                      <a:off x="0" y="0"/>
                       <a:ext cx="4087113" cy="2293762"/>
                     </a:xfrm>
                     <a:prstGeom prst="rect">
@@ -2605,6 +2677,161 @@
     </w:sectPr>
   </w:body>
 </w:document>
+</file>
+
+<file path=word/comments.xml><?xml version="1.0" encoding="utf-8"?>
+<w:comments xmlns:wpc="http://schemas.microsoft.com/office/word/2010/wordprocessingCanvas" xmlns:mc="http://schemas.openxmlformats.org/markup-compatibility/2006" xmlns:o="urn:schemas-microsoft-com:office:office" xmlns:r="http://schemas.openxmlformats.org/officeDocument/2006/relationships" xmlns:m="http://schemas.openxmlformats.org/officeDocument/2006/math" xmlns:v="urn:schemas-microsoft-com:vml" xmlns:wp14="http://schemas.microsoft.com/office/word/2010/wordprocessingDrawing" xmlns:wp="http://schemas.openxmlformats.org/drawingml/2006/wordprocessingDrawing" xmlns:w10="urn:schemas-microsoft-com:office:word" xmlns:w="http://schemas.openxmlformats.org/wordprocessingml/2006/main" xmlns:w14="http://schemas.microsoft.com/office/word/2010/wordml" xmlns:w15="http://schemas.microsoft.com/office/word/2012/wordml" xmlns:wpg="http://schemas.microsoft.com/office/word/2010/wordprocessingGroup" xmlns:wpi="http://schemas.microsoft.com/office/word/2010/wordprocessingInk" xmlns:wne="http://schemas.microsoft.com/office/word/2006/wordml" xmlns:wps="http://schemas.microsoft.com/office/word/2010/wordprocessingShape" mc:Ignorable="w14 w15 wp14">
+  <w:comment w:id="0" w:author="Wang, Chen" w:date="2017-08-29T18:00:00Z" w:initials="WC">
+    <w:p>
+      <w:pPr>
+        <w:pStyle w:val="CommentText"/>
+      </w:pPr>
+      <w:r>
+        <w:rPr>
+          <w:rStyle w:val="CommentReference"/>
+        </w:rPr>
+        <w:annotationRef/>
+      </w:r>
+      <w:r>
+        <w:t xml:space="preserve">Half done. Add the export JSON format, will add export </w:t>
+      </w:r>
+      <w:proofErr w:type="spellStart"/>
+      <w:r>
+        <w:t>Gephi</w:t>
+      </w:r>
+      <w:proofErr w:type="spellEnd"/>
+      <w:r>
+        <w:t xml:space="preserve"> format later</w:t>
+      </w:r>
+    </w:p>
+  </w:comment>
+  <w:comment w:id="1" w:author="Wang, Chen" w:date="2017-08-29T18:00:00Z" w:initials="WC">
+    <w:p>
+      <w:pPr>
+        <w:pStyle w:val="CommentText"/>
+      </w:pPr>
+      <w:r>
+        <w:rPr>
+          <w:rStyle w:val="CommentReference"/>
+        </w:rPr>
+        <w:annotationRef/>
+      </w:r>
+      <w:r>
+        <w:t>Fixed</w:t>
+      </w:r>
+    </w:p>
+    <w:p>
+      <w:pPr>
+        <w:pStyle w:val="CommentText"/>
+      </w:pPr>
+      <w:r>
+        <w:t>Add a condition that if file === ‘.</w:t>
+      </w:r>
+      <w:proofErr w:type="spellStart"/>
+      <w:r>
+        <w:t>DS_Store</w:t>
+      </w:r>
+      <w:proofErr w:type="spellEnd"/>
+      <w:r>
+        <w:t xml:space="preserve">’, doesn’t do the </w:t>
+      </w:r>
+      <w:proofErr w:type="spellStart"/>
+      <w:r>
+        <w:t>readdirSync</w:t>
+      </w:r>
+      <w:proofErr w:type="spellEnd"/>
+    </w:p>
+  </w:comment>
+  <w:comment w:id="2" w:author="Wang, Chen" w:date="2017-08-29T18:03:00Z" w:initials="WC">
+    <w:p>
+      <w:pPr>
+        <w:pStyle w:val="CommentText"/>
+      </w:pPr>
+      <w:r>
+        <w:rPr>
+          <w:rStyle w:val="CommentReference"/>
+        </w:rPr>
+        <w:annotationRef/>
+      </w:r>
+      <w:r>
+        <w:t>Solved</w:t>
+      </w:r>
+    </w:p>
+  </w:comment>
+  <w:comment w:id="3" w:author="Wang, Chen" w:date="2017-08-29T18:02:00Z" w:initials="WC">
+    <w:p>
+      <w:pPr>
+        <w:pStyle w:val="CommentText"/>
+      </w:pPr>
+      <w:r>
+        <w:rPr>
+          <w:rStyle w:val="CommentReference"/>
+        </w:rPr>
+        <w:annotationRef/>
+      </w:r>
+      <w:r>
+        <w:t>Done!</w:t>
+      </w:r>
+    </w:p>
+  </w:comment>
+  <w:comment w:id="4" w:author="Wang, Chen" w:date="2017-08-29T18:03:00Z" w:initials="WC">
+    <w:p>
+      <w:pPr>
+        <w:pStyle w:val="CommentText"/>
+      </w:pPr>
+      <w:r>
+        <w:rPr>
+          <w:rStyle w:val="CommentReference"/>
+        </w:rPr>
+        <w:annotationRef/>
+      </w:r>
+      <w:r>
+        <w:t>S</w:t>
+      </w:r>
+      <w:r>
+        <w:t>olved</w:t>
+      </w:r>
+      <w:r>
+        <w:t>!</w:t>
+      </w:r>
+    </w:p>
+  </w:comment>
+  <w:comment w:id="5" w:author="Wang, Chen" w:date="2017-08-29T18:03:00Z" w:initials="WC">
+    <w:p>
+      <w:pPr>
+        <w:pStyle w:val="CommentText"/>
+      </w:pPr>
+      <w:r>
+        <w:rPr>
+          <w:rStyle w:val="CommentReference"/>
+        </w:rPr>
+        <w:annotationRef/>
+      </w:r>
+      <w:r>
+        <w:t>Should be done, require further confirmation</w:t>
+      </w:r>
+    </w:p>
+  </w:comment>
+</w:comments>
+</file>
+
+<file path=word/commentsExtended.xml><?xml version="1.0" encoding="utf-8"?>
+<w15:commentsEx xmlns:wpc="http://schemas.microsoft.com/office/word/2010/wordprocessingCanvas" xmlns:mc="http://schemas.openxmlformats.org/markup-compatibility/2006" xmlns:o="urn:schemas-microsoft-com:office:office" xmlns:r="http://schemas.openxmlformats.org/officeDocument/2006/relationships" xmlns:m="http://schemas.openxmlformats.org/officeDocument/2006/math" xmlns:v="urn:schemas-microsoft-com:vml" xmlns:wp14="http://schemas.microsoft.com/office/word/2010/wordprocessingDrawing" xmlns:wp="http://schemas.openxmlformats.org/drawingml/2006/wordprocessingDrawing" xmlns:w10="urn:schemas-microsoft-com:office:word" xmlns:w="http://schemas.openxmlformats.org/wordprocessingml/2006/main" xmlns:w14="http://schemas.microsoft.com/office/word/2010/wordml" xmlns:w15="http://schemas.microsoft.com/office/word/2012/wordml" xmlns:wpg="http://schemas.microsoft.com/office/word/2010/wordprocessingGroup" xmlns:wpi="http://schemas.microsoft.com/office/word/2010/wordprocessingInk" xmlns:wne="http://schemas.microsoft.com/office/word/2006/wordml" xmlns:wps="http://schemas.microsoft.com/office/word/2010/wordprocessingShape" mc:Ignorable="w14 w15 wp14">
+  <w15:commentEx w15:paraId="1F0D1E09" w15:done="0"/>
+  <w15:commentEx w15:paraId="77E1F8E8" w15:done="0"/>
+  <w15:commentEx w15:paraId="1A570A25" w15:done="0"/>
+  <w15:commentEx w15:paraId="0ECEB503" w15:done="0"/>
+  <w15:commentEx w15:paraId="29AEA97C" w15:done="0"/>
+  <w15:commentEx w15:paraId="5B6810F8" w15:done="0"/>
+</w15:commentsEx>
+</file>
+
+<file path=word/people.xml><?xml version="1.0" encoding="utf-8"?>
+<w15:people xmlns:wpc="http://schemas.microsoft.com/office/word/2010/wordprocessingCanvas" xmlns:mc="http://schemas.openxmlformats.org/markup-compatibility/2006" xmlns:o="urn:schemas-microsoft-com:office:office" xmlns:r="http://schemas.openxmlformats.org/officeDocument/2006/relationships" xmlns:m="http://schemas.openxmlformats.org/officeDocument/2006/math" xmlns:v="urn:schemas-microsoft-com:vml" xmlns:wp14="http://schemas.microsoft.com/office/word/2010/wordprocessingDrawing" xmlns:wp="http://schemas.openxmlformats.org/drawingml/2006/wordprocessingDrawing" xmlns:w10="urn:schemas-microsoft-com:office:word" xmlns:w="http://schemas.openxmlformats.org/wordprocessingml/2006/main" xmlns:w14="http://schemas.microsoft.com/office/word/2010/wordml" xmlns:w15="http://schemas.microsoft.com/office/word/2012/wordml" xmlns:wpg="http://schemas.microsoft.com/office/word/2010/wordprocessingGroup" xmlns:wpi="http://schemas.microsoft.com/office/word/2010/wordprocessingInk" xmlns:wne="http://schemas.microsoft.com/office/word/2006/wordml" xmlns:wps="http://schemas.microsoft.com/office/word/2010/wordprocessingShape" mc:Ignorable="w14 w15 wp14">
+  <w15:person w15:author="Wang, Chen">
+    <w15:presenceInfo w15:providerId="AD" w15:userId="S-1-5-21-2509641344-1052565914-3260824488-1225762"/>
+  </w15:person>
+</w15:people>
 </file>
 
 <file path=word/styles.xml><?xml version="1.0" encoding="utf-8"?>
@@ -3108,6 +3335,98 @@
       <w:szCs w:val="26"/>
     </w:rPr>
   </w:style>
+  <w:style w:type="character" w:styleId="CommentReference">
+    <w:name w:val="annotation reference"/>
+    <w:basedOn w:val="DefaultParagraphFont"/>
+    <w:uiPriority w:val="99"/>
+    <w:semiHidden/>
+    <w:unhideWhenUsed/>
+    <w:rsid w:val="00831902"/>
+    <w:rPr>
+      <w:sz w:val="16"/>
+      <w:szCs w:val="16"/>
+    </w:rPr>
+  </w:style>
+  <w:style w:type="paragraph" w:styleId="CommentText">
+    <w:name w:val="annotation text"/>
+    <w:basedOn w:val="Normal"/>
+    <w:link w:val="CommentTextChar"/>
+    <w:uiPriority w:val="99"/>
+    <w:semiHidden/>
+    <w:unhideWhenUsed/>
+    <w:rsid w:val="00831902"/>
+    <w:rPr>
+      <w:sz w:val="20"/>
+      <w:szCs w:val="20"/>
+    </w:rPr>
+  </w:style>
+  <w:style w:type="character" w:customStyle="1" w:styleId="CommentTextChar">
+    <w:name w:val="Comment Text Char"/>
+    <w:basedOn w:val="DefaultParagraphFont"/>
+    <w:link w:val="CommentText"/>
+    <w:uiPriority w:val="99"/>
+    <w:semiHidden/>
+    <w:rsid w:val="00831902"/>
+    <w:rPr>
+      <w:sz w:val="20"/>
+      <w:szCs w:val="20"/>
+    </w:rPr>
+  </w:style>
+  <w:style w:type="paragraph" w:styleId="CommentSubject">
+    <w:name w:val="annotation subject"/>
+    <w:basedOn w:val="CommentText"/>
+    <w:next w:val="CommentText"/>
+    <w:link w:val="CommentSubjectChar"/>
+    <w:uiPriority w:val="99"/>
+    <w:semiHidden/>
+    <w:unhideWhenUsed/>
+    <w:rsid w:val="00831902"/>
+    <w:rPr>
+      <w:b/>
+      <w:bCs/>
+    </w:rPr>
+  </w:style>
+  <w:style w:type="character" w:customStyle="1" w:styleId="CommentSubjectChar">
+    <w:name w:val="Comment Subject Char"/>
+    <w:basedOn w:val="CommentTextChar"/>
+    <w:link w:val="CommentSubject"/>
+    <w:uiPriority w:val="99"/>
+    <w:semiHidden/>
+    <w:rsid w:val="00831902"/>
+    <w:rPr>
+      <w:b/>
+      <w:bCs/>
+      <w:sz w:val="20"/>
+      <w:szCs w:val="20"/>
+    </w:rPr>
+  </w:style>
+  <w:style w:type="paragraph" w:styleId="BalloonText">
+    <w:name w:val="Balloon Text"/>
+    <w:basedOn w:val="Normal"/>
+    <w:link w:val="BalloonTextChar"/>
+    <w:uiPriority w:val="99"/>
+    <w:semiHidden/>
+    <w:unhideWhenUsed/>
+    <w:rsid w:val="00831902"/>
+    <w:rPr>
+      <w:rFonts w:ascii="Segoe UI" w:hAnsi="Segoe UI" w:cs="Segoe UI"/>
+      <w:sz w:val="18"/>
+      <w:szCs w:val="18"/>
+    </w:rPr>
+  </w:style>
+  <w:style w:type="character" w:customStyle="1" w:styleId="BalloonTextChar">
+    <w:name w:val="Balloon Text Char"/>
+    <w:basedOn w:val="DefaultParagraphFont"/>
+    <w:link w:val="BalloonText"/>
+    <w:uiPriority w:val="99"/>
+    <w:semiHidden/>
+    <w:rsid w:val="00831902"/>
+    <w:rPr>
+      <w:rFonts w:ascii="Segoe UI" w:hAnsi="Segoe UI" w:cs="Segoe UI"/>
+      <w:sz w:val="18"/>
+      <w:szCs w:val="18"/>
+    </w:rPr>
+  </w:style>
 </w:styles>
 </file>
 

</xml_diff>

<commit_message>
add description for colorscale, also normalize the connectivity
</commit_message>
<xml_diff>
--- a/docs/review-8-28-2017 (1).docx
+++ b/docs/review-8-28-2017 (1).docx
@@ -13,6 +13,7 @@
       <w:r>
         <w:rPr>
           <w:b/>
+          <w:highlight w:val="darkGreen"/>
         </w:rPr>
         <w:t>#1</w:t>
       </w:r>
@@ -936,7 +937,6 @@
           <w:rFonts w:cs="Courier New"/>
           <w:b/>
           <w:color w:val="000000"/>
-          <w:highlight w:val="darkGreen"/>
         </w:rPr>
         <w:t>Interactive Network Visualization (D3JS) – very nice!!</w:t>
       </w:r>
@@ -945,7 +945,6 @@
           <w:rFonts w:cs="Courier New"/>
           <w:b/>
           <w:color w:val="000000"/>
-          <w:highlight w:val="darkGreen"/>
         </w:rPr>
         <w:t xml:space="preserve"> Makes things easier to test.</w:t>
       </w:r>
@@ -1059,6 +1058,8 @@
           <w:szCs w:val="20"/>
         </w:rPr>
       </w:pPr>
+      <w:bookmarkStart w:id="2" w:name="_GoBack"/>
+      <w:bookmarkEnd w:id="2"/>
     </w:p>
     <w:p>
       <w:pPr>
@@ -1643,7 +1644,7 @@
       </w:r>
     </w:p>
     <w:p>
-      <w:commentRangeStart w:id="2"/>
+      <w:commentRangeStart w:id="3"/>
       <w:r>
         <w:rPr>
           <w:highlight w:val="darkGreen"/>
@@ -1651,12 +1652,12 @@
         <w:lastRenderedPageBreak/>
         <w:t>#5</w:t>
       </w:r>
-      <w:commentRangeEnd w:id="2"/>
+      <w:commentRangeEnd w:id="3"/>
       <w:r>
         <w:rPr>
           <w:rStyle w:val="CommentReference"/>
         </w:rPr>
-        <w:commentReference w:id="2"/>
+        <w:commentReference w:id="3"/>
       </w:r>
       <w:r>
         <w:rPr>
@@ -1799,7 +1800,7 @@
           <w:b/>
         </w:rPr>
       </w:pPr>
-      <w:commentRangeStart w:id="3"/>
+      <w:commentRangeStart w:id="4"/>
       <w:r>
         <w:rPr>
           <w:b/>
@@ -1807,13 +1808,13 @@
         </w:rPr>
         <w:t>#5a</w:t>
       </w:r>
-      <w:commentRangeEnd w:id="3"/>
+      <w:commentRangeEnd w:id="4"/>
       <w:r>
         <w:rPr>
           <w:rStyle w:val="CommentReference"/>
           <w:highlight w:val="darkGreen"/>
         </w:rPr>
-        <w:commentReference w:id="3"/>
+        <w:commentReference w:id="4"/>
       </w:r>
     </w:p>
     <w:p/>
@@ -2015,7 +2016,7 @@
           <w:b/>
         </w:rPr>
       </w:pPr>
-      <w:commentRangeStart w:id="4"/>
+      <w:commentRangeStart w:id="5"/>
       <w:r>
         <w:rPr>
           <w:b/>
@@ -2029,12 +2030,12 @@
         </w:rPr>
         <w:t>.</w:t>
       </w:r>
-      <w:commentRangeEnd w:id="4"/>
+      <w:commentRangeEnd w:id="5"/>
       <w:r>
         <w:rPr>
           <w:rStyle w:val="CommentReference"/>
         </w:rPr>
-        <w:commentReference w:id="4"/>
+        <w:commentReference w:id="5"/>
       </w:r>
     </w:p>
     <w:p>
@@ -2114,7 +2115,7 @@
         </w:rPr>
         <w:t>#</w:t>
       </w:r>
-      <w:commentRangeStart w:id="5"/>
+      <w:commentRangeStart w:id="6"/>
       <w:r>
         <w:rPr>
           <w:b/>
@@ -2122,13 +2123,13 @@
         </w:rPr>
         <w:t>5b</w:t>
       </w:r>
-      <w:commentRangeEnd w:id="5"/>
+      <w:commentRangeEnd w:id="6"/>
       <w:r>
         <w:rPr>
           <w:rStyle w:val="CommentReference"/>
           <w:highlight w:val="magenta"/>
         </w:rPr>
-        <w:commentReference w:id="5"/>
+        <w:commentReference w:id="6"/>
       </w:r>
       <w:r>
         <w:rPr>
@@ -2260,12 +2261,7 @@
       </w:r>
       <w:proofErr w:type="spellEnd"/>
       <w:r>
-        <w:t>), an</w:t>
-      </w:r>
-      <w:bookmarkStart w:id="6" w:name="_GoBack"/>
-      <w:bookmarkEnd w:id="6"/>
-      <w:r>
-        <w:t xml:space="preserve">d Static Network </w:t>
+        <w:t xml:space="preserve">), and Static Network </w:t>
       </w:r>
       <w:r>
         <w:lastRenderedPageBreak/>
@@ -2703,6 +2699,17 @@
       <w:r>
         <w:t xml:space="preserve"> format later</w:t>
       </w:r>
+      <w:r>
+        <w:t>.</w:t>
+      </w:r>
+    </w:p>
+    <w:p>
+      <w:pPr>
+        <w:pStyle w:val="CommentText"/>
+      </w:pPr>
+      <w:r>
+        <w:t>Done!</w:t>
+      </w:r>
     </w:p>
   </w:comment>
   <w:comment w:id="1" w:author="Wang, Chen" w:date="2017-08-29T18:00:00Z" w:initials="WC">
@@ -2742,7 +2749,7 @@
       <w:proofErr w:type="spellEnd"/>
     </w:p>
   </w:comment>
-  <w:comment w:id="2" w:author="Wang, Chen" w:date="2017-08-29T18:03:00Z" w:initials="WC">
+  <w:comment w:id="3" w:author="Wang, Chen" w:date="2017-08-29T18:03:00Z" w:initials="WC">
     <w:p>
       <w:pPr>
         <w:pStyle w:val="CommentText"/>
@@ -2758,7 +2765,7 @@
       </w:r>
     </w:p>
   </w:comment>
-  <w:comment w:id="3" w:author="Wang, Chen" w:date="2017-08-29T18:02:00Z" w:initials="WC">
+  <w:comment w:id="4" w:author="Wang, Chen" w:date="2017-08-29T18:02:00Z" w:initials="WC">
     <w:p>
       <w:pPr>
         <w:pStyle w:val="CommentText"/>
@@ -2771,32 +2778,32 @@
       </w:r>
       <w:r>
         <w:t>Done!</w:t>
-      </w:r>
-    </w:p>
-  </w:comment>
-  <w:comment w:id="4" w:author="Wang, Chen" w:date="2017-08-29T18:03:00Z" w:initials="WC">
-    <w:p>
-      <w:pPr>
-        <w:pStyle w:val="CommentText"/>
-      </w:pPr>
-      <w:r>
-        <w:rPr>
-          <w:rStyle w:val="CommentReference"/>
-        </w:rPr>
-        <w:annotationRef/>
-      </w:r>
-      <w:r>
-        <w:t>S</w:t>
-      </w:r>
-      <w:r>
-        <w:t>olved</w:t>
-      </w:r>
-      <w:r>
-        <w:t>!</w:t>
       </w:r>
     </w:p>
   </w:comment>
   <w:comment w:id="5" w:author="Wang, Chen" w:date="2017-08-29T18:03:00Z" w:initials="WC">
+    <w:p>
+      <w:pPr>
+        <w:pStyle w:val="CommentText"/>
+      </w:pPr>
+      <w:r>
+        <w:rPr>
+          <w:rStyle w:val="CommentReference"/>
+        </w:rPr>
+        <w:annotationRef/>
+      </w:r>
+      <w:r>
+        <w:t>S</w:t>
+      </w:r>
+      <w:r>
+        <w:t>olved</w:t>
+      </w:r>
+      <w:r>
+        <w:t>!</w:t>
+      </w:r>
+    </w:p>
+  </w:comment>
+  <w:comment w:id="6" w:author="Wang, Chen" w:date="2017-08-29T18:03:00Z" w:initials="WC">
     <w:p>
       <w:pPr>
         <w:pStyle w:val="CommentText"/>
@@ -2817,7 +2824,7 @@
 
 <file path=word/commentsExtended.xml><?xml version="1.0" encoding="utf-8"?>
 <w15:commentsEx xmlns:wpc="http://schemas.microsoft.com/office/word/2010/wordprocessingCanvas" xmlns:mc="http://schemas.openxmlformats.org/markup-compatibility/2006" xmlns:o="urn:schemas-microsoft-com:office:office" xmlns:r="http://schemas.openxmlformats.org/officeDocument/2006/relationships" xmlns:m="http://schemas.openxmlformats.org/officeDocument/2006/math" xmlns:v="urn:schemas-microsoft-com:vml" xmlns:wp14="http://schemas.microsoft.com/office/word/2010/wordprocessingDrawing" xmlns:wp="http://schemas.openxmlformats.org/drawingml/2006/wordprocessingDrawing" xmlns:w10="urn:schemas-microsoft-com:office:word" xmlns:w="http://schemas.openxmlformats.org/wordprocessingml/2006/main" xmlns:w14="http://schemas.microsoft.com/office/word/2010/wordml" xmlns:w15="http://schemas.microsoft.com/office/word/2012/wordml" xmlns:wpg="http://schemas.microsoft.com/office/word/2010/wordprocessingGroup" xmlns:wpi="http://schemas.microsoft.com/office/word/2010/wordprocessingInk" xmlns:wne="http://schemas.microsoft.com/office/word/2006/wordml" xmlns:wps="http://schemas.microsoft.com/office/word/2010/wordprocessingShape" mc:Ignorable="w14 w15 wp14">
-  <w15:commentEx w15:paraId="1F0D1E09" w15:done="0"/>
+  <w15:commentEx w15:paraId="53848B18" w15:done="0"/>
   <w15:commentEx w15:paraId="77E1F8E8" w15:done="0"/>
   <w15:commentEx w15:paraId="1A570A25" w15:done="0"/>
   <w15:commentEx w15:paraId="0ECEB503" w15:done="0"/>

</xml_diff>